<commit_message>
chore: Add github link to .docx file
</commit_message>
<xml_diff>
--- a/Trabalho_Final_IA_CD_Aplicadas_a_Saude.docx
+++ b/Trabalho_Final_IA_CD_Aplicadas_a_Saude.docx
@@ -6156,6 +6156,57 @@
         </w:rPr>
         <w:lastRenderedPageBreak/>
         <w:t>magnética em diferentes tipos de tumor e apresentando um desempenho particularmente excelente na detecção de presença ou ausência de algum tumor nos exames de RM. A utilização desse classificador em casos clínicos reais, em conjunto com a análise e validação de um médico especialista, pode cumprir o seu propósito de acelerar e facilitar o diagnóstico de tumores cerebrais a partir da análise de exames de ressonância magnética.</w:t>
+      </w:r>
+    </w:p>
+    <w:p>
+      <w:pPr>
+        <w:pStyle w:val="PargrafodaLista"/>
+        <w:spacing w:line="360" w:lineRule="auto"/>
+        <w:ind w:left="142" w:firstLine="567"/>
+        <w:jc w:val="both"/>
+        <w:rPr>
+          <w:rFonts w:ascii="Arial" w:hAnsi="Arial" w:cs="Arial"/>
+        </w:rPr>
+      </w:pPr>
+    </w:p>
+    <w:p>
+      <w:pPr>
+        <w:pStyle w:val="PargrafodaLista"/>
+        <w:spacing w:line="360" w:lineRule="auto"/>
+        <w:ind w:left="142" w:firstLine="567"/>
+        <w:jc w:val="both"/>
+        <w:rPr>
+          <w:rFonts w:ascii="Arial" w:hAnsi="Arial" w:cs="Arial"/>
+        </w:rPr>
+      </w:pPr>
+    </w:p>
+    <w:p>
+      <w:pPr>
+        <w:pStyle w:val="PargrafodaLista"/>
+        <w:spacing w:line="360" w:lineRule="auto"/>
+        <w:ind w:left="142"/>
+        <w:jc w:val="both"/>
+        <w:rPr>
+          <w:rFonts w:ascii="Arial" w:hAnsi="Arial" w:cs="Arial"/>
+          <w:i/>
+          <w:iCs/>
+        </w:rPr>
+      </w:pPr>
+      <w:r>
+        <w:rPr>
+          <w:rFonts w:ascii="Arial" w:hAnsi="Arial" w:cs="Arial"/>
+          <w:i/>
+          <w:iCs/>
+        </w:rPr>
+        <w:t xml:space="preserve">Link do repositório Github: </w:t>
+      </w:r>
+      <w:r>
+        <w:rPr>
+          <w:rFonts w:ascii="Arial" w:hAnsi="Arial" w:cs="Arial"/>
+          <w:i/>
+          <w:iCs/>
+        </w:rPr>
+        <w:t>https://github.com/jpsrodrigues30/Brain_Tumor_Predictor</w:t>
       </w:r>
     </w:p>
     <w:sectPr>

</xml_diff>

<commit_message>
feat: fix dependency install error
</commit_message>
<xml_diff>
--- a/Trabalho_Final_IA_CD_Aplicadas_a_Saude.docx
+++ b/Trabalho_Final_IA_CD_Aplicadas_a_Saude.docx
@@ -486,23 +486,7 @@
           <w:rFonts w:ascii="Arial" w:hAnsi="Arial" w:cs="Arial"/>
           <w:lang w:eastAsia="pt-PT" w:bidi="pt-PT"/>
         </w:rPr>
-        <w:t>Tumores cerebrais são caracterizados pelo crescimento descontrolado de células no tecido encefálico ou nas meninges, podendo formar massas que comprimem e alteram o funcionamento normal do cérebro (</w:t>
-      </w:r>
-      <w:proofErr w:type="spellStart"/>
-      <w:r>
-        <w:rPr>
-          <w:rFonts w:ascii="Arial" w:hAnsi="Arial" w:cs="Arial"/>
-          <w:lang w:eastAsia="pt-PT" w:bidi="pt-PT"/>
-        </w:rPr>
-        <w:t>Abd-Ellah</w:t>
-      </w:r>
-      <w:proofErr w:type="spellEnd"/>
-      <w:r>
-        <w:rPr>
-          <w:rFonts w:ascii="Arial" w:hAnsi="Arial" w:cs="Arial"/>
-          <w:lang w:eastAsia="pt-PT" w:bidi="pt-PT"/>
-        </w:rPr>
-        <w:t xml:space="preserve"> et al., 2018). Existem diferentes tipos e causas para o desenvolvimento de tumores cerebrais, mas de modo geral, eles podem ser classificados em dois tipos: benignos e malignos</w:t>
+        <w:t>Tumores cerebrais são caracterizados pelo crescimento descontrolado de células no tecido encefálico ou nas meninges, podendo formar massas que comprimem e alteram o funcionamento normal do cérebro (Abd-Ellah et al., 2018). Existem diferentes tipos e causas para o desenvolvimento de tumores cerebrais, mas de modo geral, eles podem ser classificados em dois tipos: benignos e malignos</w:t>
       </w:r>
       <w:r>
         <w:rPr>
@@ -681,7 +665,7 @@
           <w:rFonts w:ascii="Arial" w:hAnsi="Arial" w:cs="Arial"/>
           <w:lang w:eastAsia="pt-PT" w:bidi="pt-PT"/>
         </w:rPr>
-        <w:t xml:space="preserve"> (RMI) ocupam um papel central de diagnóstico de tumores cerebrais, por fornecerem imagens de alta resolução de estruturas internas do cérebro sem a necessidade de procedimentos invasivos. </w:t>
+        <w:t xml:space="preserve"> (RM) ocupam um papel central de diagnóstico de tumores cerebrais, por fornecerem imagens de alta resolução de estruturas internas do cérebro sem a necessidade de procedimentos invasivos. </w:t>
       </w:r>
       <w:r>
         <w:rPr>
@@ -721,7 +705,7 @@
           <w:rFonts w:ascii="Arial" w:hAnsi="Arial" w:cs="Arial"/>
           <w:lang w:eastAsia="pt-PT" w:bidi="pt-PT"/>
         </w:rPr>
-        <w:t xml:space="preserve">Diante desses desafios, surge a oportunidade de empregar técnicas de aprendizado de máquina e ciência de dados como ferramentas de apoio à decisão clínica. Modelos de Inteligência Artificial (IA) podem ser treinados para reconhecer padrões em imagens de RMI e auxiliar na identificação automatizada de anormalidades, contribuindo para acelerar o processo de diagnóstico e aumentar a padronização da análise, especialmente em casos mais simples ou com alto volume de exames. </w:t>
+        <w:t xml:space="preserve">Diante desses desafios, surge a oportunidade de empregar técnicas de aprendizado de máquina e ciência de dados como ferramentas de apoio à decisão clínica. Modelos de Inteligência Artificial (IA) podem ser treinados para reconhecer padrões em imagens de RM e auxiliar na identificação automatizada de anormalidades, contribuindo para acelerar o processo de diagnóstico e aumentar a padronização da análise, especialmente em casos mais simples ou com alto volume de exames. </w:t>
       </w:r>
     </w:p>
     <w:p>
@@ -748,23 +732,7 @@
           <w:lang w:eastAsia="pt-PT" w:bidi="pt-PT"/>
         </w:rPr>
         <w:lastRenderedPageBreak/>
-        <w:t xml:space="preserve">categorias: cérebro saudável, glioma, </w:t>
-      </w:r>
-      <w:proofErr w:type="spellStart"/>
-      <w:r>
-        <w:rPr>
-          <w:rFonts w:ascii="Arial" w:hAnsi="Arial" w:cs="Arial"/>
-          <w:lang w:eastAsia="pt-PT" w:bidi="pt-PT"/>
-        </w:rPr>
-        <w:t>meningioma</w:t>
-      </w:r>
-      <w:proofErr w:type="spellEnd"/>
-      <w:r>
-        <w:rPr>
-          <w:rFonts w:ascii="Arial" w:hAnsi="Arial" w:cs="Arial"/>
-          <w:lang w:eastAsia="pt-PT" w:bidi="pt-PT"/>
-        </w:rPr>
-        <w:t xml:space="preserve"> ou tumor pituitário.  Essa ferramenta pode ser utilizada como apoio ao profissional da saúde, podendo realizar a triagem automática de casos mais simples e auxiliar o especialista na análise de casos mais complexos, proporcionando um ganho de tempo potencialmente vital para o paciente.</w:t>
+        <w:t>categorias: cérebro saudável, glioma, meningioma ou tumor pituitário.  Essa ferramenta pode ser utilizada como apoio ao profissional da saúde, podendo realizar a triagem automática de casos mais simples e auxiliar o especialista na análise de casos mais complexos, proporcionando um ganho de tempo potencialmente vital para o paciente.</w:t>
       </w:r>
     </w:p>
     <w:p>
@@ -832,39 +800,21 @@
           <w:rFonts w:ascii="Arial" w:hAnsi="Arial" w:cs="Arial"/>
           <w:lang w:eastAsia="pt-PT" w:bidi="pt-PT"/>
         </w:rPr>
-        <w:t xml:space="preserve">principal objetivo desse trabalho é desenvolver e aplicar um modelo de </w:t>
-      </w:r>
-      <w:proofErr w:type="spellStart"/>
+        <w:t xml:space="preserve">principal objetivo desse trabalho é desenvolver e aplicar um modelo de deep-learning </w:t>
+      </w:r>
       <w:r>
         <w:rPr>
           <w:rFonts w:ascii="Arial" w:hAnsi="Arial" w:cs="Arial"/>
           <w:lang w:eastAsia="pt-PT" w:bidi="pt-PT"/>
         </w:rPr>
-        <w:t>deep</w:t>
-      </w:r>
-      <w:proofErr w:type="spellEnd"/>
+        <w:t xml:space="preserve">e visão computacional </w:t>
+      </w:r>
       <w:r>
         <w:rPr>
           <w:rFonts w:ascii="Arial" w:hAnsi="Arial" w:cs="Arial"/>
           <w:lang w:eastAsia="pt-PT" w:bidi="pt-PT"/>
         </w:rPr>
-        <w:t xml:space="preserve">-learning que consiga analisar imagens de RMI e classificá-las automaticamente em quatro categorias: Cérebro saudável, ou cérebro com glioma, </w:t>
-      </w:r>
-      <w:proofErr w:type="spellStart"/>
-      <w:r>
-        <w:rPr>
-          <w:rFonts w:ascii="Arial" w:hAnsi="Arial" w:cs="Arial"/>
-          <w:lang w:eastAsia="pt-PT" w:bidi="pt-PT"/>
-        </w:rPr>
-        <w:t>meningioma</w:t>
-      </w:r>
-      <w:proofErr w:type="spellEnd"/>
-      <w:r>
-        <w:rPr>
-          <w:rFonts w:ascii="Arial" w:hAnsi="Arial" w:cs="Arial"/>
-          <w:lang w:eastAsia="pt-PT" w:bidi="pt-PT"/>
-        </w:rPr>
-        <w:t xml:space="preserve"> ou tumor pituitário. </w:t>
+        <w:t xml:space="preserve">que consiga analisar imagens de RMI e classificá-las automaticamente em quatro categorias: Cérebro saudável, ou cérebro com glioma, meningioma ou tumor pituitário. </w:t>
       </w:r>
     </w:p>
     <w:p>
@@ -989,23 +939,7 @@
           <w:rFonts w:ascii="Arial" w:hAnsi="Arial" w:cs="Arial"/>
           <w:lang w:eastAsia="pt-PT" w:bidi="pt-PT"/>
         </w:rPr>
-        <w:t xml:space="preserve">Implementação de um modelo de rede neural (CNN) </w:t>
-      </w:r>
-      <w:proofErr w:type="spellStart"/>
-      <w:r>
-        <w:rPr>
-          <w:rFonts w:ascii="Arial" w:hAnsi="Arial" w:cs="Arial"/>
-          <w:lang w:eastAsia="pt-PT" w:bidi="pt-PT"/>
-        </w:rPr>
-        <w:t>pré</w:t>
-      </w:r>
-      <w:proofErr w:type="spellEnd"/>
-      <w:r>
-        <w:rPr>
-          <w:rFonts w:ascii="Arial" w:hAnsi="Arial" w:cs="Arial"/>
-          <w:lang w:eastAsia="pt-PT" w:bidi="pt-PT"/>
-        </w:rPr>
-        <w:t>-treinado para a análise das imagens (MobileNetV2)</w:t>
+        <w:t>Implementação de um modelo de rede neural (CNN) pré-treinado para a análise das imagens (MobileNetV2)</w:t>
       </w:r>
     </w:p>
     <w:p>
@@ -1109,121 +1043,32 @@
           <w:rFonts w:ascii="Arial" w:hAnsi="Arial" w:cs="Arial"/>
           <w:lang w:eastAsia="pt-PT" w:bidi="pt-PT"/>
         </w:rPr>
-        <w:t xml:space="preserve">NICKPARVAR, </w:t>
-      </w:r>
-      <w:proofErr w:type="spellStart"/>
-      <w:r>
+        <w:t>NICKPARVAR, Masoud; Brain Tumor MRI Dataset, Kaggle, 2021. Disponível em: https://www.kaggle.com/datasets/masoudnickparvar/brain-tumor-mri-dataset/data</w:t>
+      </w:r>
+    </w:p>
+    <w:p>
+      <w:pPr>
+        <w:pStyle w:val="PargrafodaLista"/>
+        <w:spacing w:line="360" w:lineRule="auto"/>
+        <w:ind w:left="142" w:firstLine="567"/>
         <w:rPr>
           <w:rFonts w:ascii="Arial" w:hAnsi="Arial" w:cs="Arial"/>
           <w:lang w:eastAsia="pt-PT" w:bidi="pt-PT"/>
         </w:rPr>
-        <w:t>Masoud</w:t>
-      </w:r>
-      <w:proofErr w:type="spellEnd"/>
+      </w:pPr>
+      <w:r>
+        <w:rPr>
+          <w:rFonts w:ascii="Arial" w:hAnsi="Arial" w:cs="Arial"/>
+          <w:lang w:val="en-US" w:eastAsia="pt-PT" w:bidi="pt-PT"/>
+        </w:rPr>
+        <w:t xml:space="preserve">ABD-ELLAH, Mahmoud Khaled; AWAD, Ali Ismail; KHALAF, Ashraf A. M.; HAMED, Hesham F. A. A review on brain tumor diagnosis from MRI images: practical implications, key achievements, and lessons learned. </w:t>
+      </w:r>
       <w:r>
         <w:rPr>
           <w:rFonts w:ascii="Arial" w:hAnsi="Arial" w:cs="Arial"/>
           <w:lang w:eastAsia="pt-PT" w:bidi="pt-PT"/>
         </w:rPr>
-        <w:t xml:space="preserve">; </w:t>
-      </w:r>
-      <w:proofErr w:type="spellStart"/>
-      <w:r>
-        <w:rPr>
-          <w:rFonts w:ascii="Arial" w:hAnsi="Arial" w:cs="Arial"/>
-          <w:lang w:eastAsia="pt-PT" w:bidi="pt-PT"/>
-        </w:rPr>
-        <w:t>Brain</w:t>
-      </w:r>
-      <w:proofErr w:type="spellEnd"/>
-      <w:r>
-        <w:rPr>
-          <w:rFonts w:ascii="Arial" w:hAnsi="Arial" w:cs="Arial"/>
-          <w:lang w:eastAsia="pt-PT" w:bidi="pt-PT"/>
-        </w:rPr>
-        <w:t xml:space="preserve"> Tumor MRI </w:t>
-      </w:r>
-      <w:proofErr w:type="spellStart"/>
-      <w:r>
-        <w:rPr>
-          <w:rFonts w:ascii="Arial" w:hAnsi="Arial" w:cs="Arial"/>
-          <w:lang w:eastAsia="pt-PT" w:bidi="pt-PT"/>
-        </w:rPr>
-        <w:t>Dataset</w:t>
-      </w:r>
-      <w:proofErr w:type="spellEnd"/>
-      <w:r>
-        <w:rPr>
-          <w:rFonts w:ascii="Arial" w:hAnsi="Arial" w:cs="Arial"/>
-          <w:lang w:eastAsia="pt-PT" w:bidi="pt-PT"/>
-        </w:rPr>
-        <w:t xml:space="preserve">, </w:t>
-      </w:r>
-      <w:proofErr w:type="spellStart"/>
-      <w:r>
-        <w:rPr>
-          <w:rFonts w:ascii="Arial" w:hAnsi="Arial" w:cs="Arial"/>
-          <w:lang w:eastAsia="pt-PT" w:bidi="pt-PT"/>
-        </w:rPr>
-        <w:t>Kaggle</w:t>
-      </w:r>
-      <w:proofErr w:type="spellEnd"/>
-      <w:r>
-        <w:rPr>
-          <w:rFonts w:ascii="Arial" w:hAnsi="Arial" w:cs="Arial"/>
-          <w:lang w:eastAsia="pt-PT" w:bidi="pt-PT"/>
-        </w:rPr>
-        <w:t>, 2021. Disponível em: https://www.kaggle.com/datasets/masoudnickparvar/brain-tumor-mri-dataset/data</w:t>
-      </w:r>
-    </w:p>
-    <w:p>
-      <w:pPr>
-        <w:pStyle w:val="PargrafodaLista"/>
-        <w:spacing w:line="360" w:lineRule="auto"/>
-        <w:ind w:left="142" w:firstLine="567"/>
-        <w:rPr>
-          <w:rFonts w:ascii="Arial" w:hAnsi="Arial" w:cs="Arial"/>
-          <w:lang w:eastAsia="pt-PT" w:bidi="pt-PT"/>
-        </w:rPr>
-      </w:pPr>
-      <w:r>
-        <w:rPr>
-          <w:rFonts w:ascii="Arial" w:hAnsi="Arial" w:cs="Arial"/>
-          <w:lang w:val="en-US" w:eastAsia="pt-PT" w:bidi="pt-PT"/>
-        </w:rPr>
-        <w:t xml:space="preserve">ABD-ELLAH, Mahmoud Khaled; AWAD, Ali Ismail; KHALAF, Ashraf A. M.; HAMED, Hesham F. A. A review on brain tumor diagnosis from MRI images: practical implications, key achievements, and lessons learned. </w:t>
-      </w:r>
-      <w:proofErr w:type="spellStart"/>
-      <w:r>
-        <w:rPr>
-          <w:rFonts w:ascii="Arial" w:hAnsi="Arial" w:cs="Arial"/>
-          <w:lang w:eastAsia="pt-PT" w:bidi="pt-PT"/>
-        </w:rPr>
-        <w:t>Magnetic</w:t>
-      </w:r>
-      <w:proofErr w:type="spellEnd"/>
-      <w:r>
-        <w:rPr>
-          <w:rFonts w:ascii="Arial" w:hAnsi="Arial" w:cs="Arial"/>
-          <w:lang w:eastAsia="pt-PT" w:bidi="pt-PT"/>
-        </w:rPr>
-        <w:t xml:space="preserve"> </w:t>
-      </w:r>
-      <w:proofErr w:type="spellStart"/>
-      <w:r>
-        <w:rPr>
-          <w:rFonts w:ascii="Arial" w:hAnsi="Arial" w:cs="Arial"/>
-          <w:lang w:eastAsia="pt-PT" w:bidi="pt-PT"/>
-        </w:rPr>
-        <w:t>Resonance</w:t>
-      </w:r>
-      <w:proofErr w:type="spellEnd"/>
-      <w:r>
-        <w:rPr>
-          <w:rFonts w:ascii="Arial" w:hAnsi="Arial" w:cs="Arial"/>
-          <w:lang w:eastAsia="pt-PT" w:bidi="pt-PT"/>
-        </w:rPr>
-        <w:t xml:space="preserve"> Imaging, v. 61, p. 300-318, 2019. Disponível em: </w:t>
+        <w:t xml:space="preserve">Magnetic Resonance Imaging, v. 61, p. 300-318, 2019. Disponível em: </w:t>
       </w:r>
       <w:hyperlink r:id="rId13" w:history="1">
         <w:r>
@@ -1392,7 +1237,6 @@
         </w:rPr>
         <w:t xml:space="preserve"> diferentes </w:t>
       </w:r>
-      <w:proofErr w:type="spellStart"/>
       <w:r>
         <w:rPr>
           <w:rFonts w:ascii="Arial" w:hAnsi="Arial" w:cs="Arial"/>
@@ -1402,7 +1246,6 @@
         </w:rPr>
         <w:t>datasets</w:t>
       </w:r>
-      <w:proofErr w:type="spellEnd"/>
       <w:r>
         <w:rPr>
           <w:rFonts w:ascii="Arial" w:hAnsi="Arial" w:cs="Arial"/>
@@ -1445,7 +1288,6 @@
         </w:rPr>
         <w:t xml:space="preserve"> </w:t>
       </w:r>
-      <w:proofErr w:type="spellStart"/>
       <w:r>
         <w:rPr>
           <w:rFonts w:ascii="Arial" w:hAnsi="Arial" w:cs="Arial"/>
@@ -1454,7 +1296,6 @@
         </w:rPr>
         <w:t>datasets</w:t>
       </w:r>
-      <w:proofErr w:type="spellEnd"/>
       <w:r>
         <w:rPr>
           <w:rFonts w:ascii="Arial" w:hAnsi="Arial" w:cs="Arial"/>
@@ -1473,7 +1314,6 @@
         </w:rPr>
         <w:t xml:space="preserve"> o </w:t>
       </w:r>
-      <w:proofErr w:type="spellStart"/>
       <w:r>
         <w:rPr>
           <w:rFonts w:ascii="Arial" w:hAnsi="Arial" w:cs="Arial"/>
@@ -1482,145 +1322,64 @@
           <w:i/>
           <w:iCs/>
         </w:rPr>
-        <w:t>Brain</w:t>
-      </w:r>
-      <w:proofErr w:type="spellEnd"/>
-      <w:r>
-        <w:rPr>
-          <w:rFonts w:ascii="Arial" w:hAnsi="Arial" w:cs="Arial"/>
-          <w:b/>
-          <w:bCs/>
+        <w:t>Brain Tumor MRI Dataset</w:t>
+      </w:r>
+      <w:r>
+        <w:rPr>
+          <w:rFonts w:ascii="Arial" w:hAnsi="Arial" w:cs="Arial"/>
+        </w:rPr>
+        <w:t xml:space="preserve"> </w:t>
+      </w:r>
+      <w:r>
+        <w:rPr>
+          <w:rFonts w:ascii="Arial" w:hAnsi="Arial" w:cs="Arial"/>
+        </w:rPr>
+        <w:t xml:space="preserve">desenvolvido por Masoud Nickparvar e disponibilizado na plataforma Kaggle em 2021 (NICKPARVAR, 2021). O conjunto é </w:t>
+      </w:r>
+      <w:r>
+        <w:rPr>
+          <w:rFonts w:ascii="Arial" w:hAnsi="Arial" w:cs="Arial"/>
+        </w:rPr>
+        <w:t>composto por 7</w:t>
+      </w:r>
+      <w:r>
+        <w:rPr>
+          <w:rFonts w:ascii="Arial" w:hAnsi="Arial" w:cs="Arial"/>
+        </w:rPr>
+        <w:t>.</w:t>
+      </w:r>
+      <w:r>
+        <w:rPr>
+          <w:rFonts w:ascii="Arial" w:hAnsi="Arial" w:cs="Arial"/>
+        </w:rPr>
+        <w:t xml:space="preserve">023 imagens reais de RMI de cérebros humanos, </w:t>
+      </w:r>
+      <w:r>
+        <w:rPr>
+          <w:rFonts w:ascii="Arial" w:hAnsi="Arial" w:cs="Arial"/>
+        </w:rPr>
+        <w:t>organizadas em quatro categorias: cérebro saudável, glioma, meningioma e tumor pituitário</w:t>
+      </w:r>
+      <w:r>
+        <w:rPr>
+          <w:rFonts w:ascii="Arial" w:hAnsi="Arial" w:cs="Arial"/>
+        </w:rPr>
+        <w:t xml:space="preserve">. </w:t>
+      </w:r>
+      <w:r>
+        <w:rPr>
+          <w:rFonts w:ascii="Arial" w:hAnsi="Arial" w:cs="Arial"/>
+        </w:rPr>
+        <w:t xml:space="preserve">Todas as imagens são fornecidas em formato digital (JPG) e agrupadas em pastas por classe, facilitando a identificação e divisão dos dados. Além disso, o </w:t>
+      </w:r>
+      <w:r>
+        <w:rPr>
+          <w:rFonts w:ascii="Arial" w:hAnsi="Arial" w:cs="Arial"/>
           <w:i/>
           <w:iCs/>
         </w:rPr>
-        <w:t xml:space="preserve"> Tumor MRI </w:t>
-      </w:r>
-      <w:proofErr w:type="spellStart"/>
-      <w:r>
-        <w:rPr>
-          <w:rFonts w:ascii="Arial" w:hAnsi="Arial" w:cs="Arial"/>
-          <w:b/>
-          <w:bCs/>
-          <w:i/>
-          <w:iCs/>
-        </w:rPr>
-        <w:t>Dataset</w:t>
-      </w:r>
-      <w:proofErr w:type="spellEnd"/>
-      <w:r>
-        <w:rPr>
-          <w:rFonts w:ascii="Arial" w:hAnsi="Arial" w:cs="Arial"/>
-        </w:rPr>
-        <w:t xml:space="preserve"> </w:t>
-      </w:r>
-      <w:r>
-        <w:rPr>
-          <w:rFonts w:ascii="Arial" w:hAnsi="Arial" w:cs="Arial"/>
-        </w:rPr>
-        <w:t xml:space="preserve">desenvolvido por </w:t>
-      </w:r>
-      <w:proofErr w:type="spellStart"/>
-      <w:r>
-        <w:rPr>
-          <w:rFonts w:ascii="Arial" w:hAnsi="Arial" w:cs="Arial"/>
-        </w:rPr>
-        <w:t>Masoud</w:t>
-      </w:r>
-      <w:proofErr w:type="spellEnd"/>
-      <w:r>
-        <w:rPr>
-          <w:rFonts w:ascii="Arial" w:hAnsi="Arial" w:cs="Arial"/>
-        </w:rPr>
-        <w:t xml:space="preserve"> </w:t>
-      </w:r>
-      <w:proofErr w:type="spellStart"/>
-      <w:r>
-        <w:rPr>
-          <w:rFonts w:ascii="Arial" w:hAnsi="Arial" w:cs="Arial"/>
-        </w:rPr>
-        <w:t>Nickparvar</w:t>
-      </w:r>
-      <w:proofErr w:type="spellEnd"/>
-      <w:r>
-        <w:rPr>
-          <w:rFonts w:ascii="Arial" w:hAnsi="Arial" w:cs="Arial"/>
-        </w:rPr>
-        <w:t xml:space="preserve"> e disponibilizado na plataforma </w:t>
-      </w:r>
-      <w:proofErr w:type="spellStart"/>
-      <w:r>
-        <w:rPr>
-          <w:rFonts w:ascii="Arial" w:hAnsi="Arial" w:cs="Arial"/>
-        </w:rPr>
-        <w:t>Kaggle</w:t>
-      </w:r>
-      <w:proofErr w:type="spellEnd"/>
-      <w:r>
-        <w:rPr>
-          <w:rFonts w:ascii="Arial" w:hAnsi="Arial" w:cs="Arial"/>
-        </w:rPr>
-        <w:t xml:space="preserve"> em 2021 (NICKPARVAR, 2021). O conjunto é </w:t>
-      </w:r>
-      <w:r>
-        <w:rPr>
-          <w:rFonts w:ascii="Arial" w:hAnsi="Arial" w:cs="Arial"/>
-        </w:rPr>
-        <w:t>composto por 7</w:t>
-      </w:r>
-      <w:r>
-        <w:rPr>
-          <w:rFonts w:ascii="Arial" w:hAnsi="Arial" w:cs="Arial"/>
-        </w:rPr>
-        <w:t>.</w:t>
-      </w:r>
-      <w:r>
-        <w:rPr>
-          <w:rFonts w:ascii="Arial" w:hAnsi="Arial" w:cs="Arial"/>
-        </w:rPr>
-        <w:t xml:space="preserve">023 imagens reais de RMI de cérebros humanos, </w:t>
-      </w:r>
-      <w:r>
-        <w:rPr>
-          <w:rFonts w:ascii="Arial" w:hAnsi="Arial" w:cs="Arial"/>
-        </w:rPr>
-        <w:t xml:space="preserve">organizadas em quatro categorias: cérebro saudável, glioma, </w:t>
-      </w:r>
-      <w:proofErr w:type="spellStart"/>
-      <w:r>
-        <w:rPr>
-          <w:rFonts w:ascii="Arial" w:hAnsi="Arial" w:cs="Arial"/>
-        </w:rPr>
-        <w:t>meningioma</w:t>
-      </w:r>
-      <w:proofErr w:type="spellEnd"/>
-      <w:r>
-        <w:rPr>
-          <w:rFonts w:ascii="Arial" w:hAnsi="Arial" w:cs="Arial"/>
-        </w:rPr>
-        <w:t xml:space="preserve"> e tumor pituitário</w:t>
-      </w:r>
-      <w:r>
-        <w:rPr>
-          <w:rFonts w:ascii="Arial" w:hAnsi="Arial" w:cs="Arial"/>
-        </w:rPr>
-        <w:t xml:space="preserve">. </w:t>
-      </w:r>
-      <w:r>
-        <w:rPr>
-          <w:rFonts w:ascii="Arial" w:hAnsi="Arial" w:cs="Arial"/>
-        </w:rPr>
-        <w:t xml:space="preserve">Todas as imagens são fornecidas em formato digital (JPG) e agrupadas em pastas por classe, facilitando a identificação e divisão dos dados. Além disso, o </w:t>
-      </w:r>
-      <w:proofErr w:type="spellStart"/>
-      <w:r>
-        <w:rPr>
-          <w:rFonts w:ascii="Arial" w:hAnsi="Arial" w:cs="Arial"/>
-          <w:i/>
-          <w:iCs/>
-        </w:rPr>
         <w:t>dataset</w:t>
       </w:r>
-      <w:proofErr w:type="spellEnd"/>
       <w:r>
         <w:rPr>
           <w:rFonts w:ascii="Arial" w:hAnsi="Arial" w:cs="Arial"/>
@@ -2146,7 +1905,6 @@
                 <w:color w:val="000000"/>
               </w:rPr>
             </w:pPr>
-            <w:proofErr w:type="spellStart"/>
             <w:r>
               <w:rPr>
                 <w:rFonts w:ascii="Arial" w:hAnsi="Arial" w:cs="Arial"/>
@@ -2155,7 +1913,6 @@
               </w:rPr>
               <w:t>Meningioma</w:t>
             </w:r>
-            <w:proofErr w:type="spellEnd"/>
           </w:p>
         </w:tc>
         <w:tc>
@@ -2610,17 +2367,8 @@
           <w:rFonts w:ascii="Arial" w:hAnsi="Arial" w:cs="Arial"/>
           <w:color w:val="000000" w:themeColor="text1"/>
         </w:rPr>
-        <w:t xml:space="preserve"> - Divisão dos dados do </w:t>
-      </w:r>
-      <w:proofErr w:type="spellStart"/>
-      <w:r>
-        <w:rPr>
-          <w:rFonts w:ascii="Arial" w:hAnsi="Arial" w:cs="Arial"/>
-          <w:color w:val="000000" w:themeColor="text1"/>
-        </w:rPr>
-        <w:t>Dataset</w:t>
-      </w:r>
-      <w:proofErr w:type="spellEnd"/>
+        <w:t xml:space="preserve"> - Divisão dos dados do Dataset</w:t>
+      </w:r>
     </w:p>
     <w:p>
       <w:pPr>
@@ -2707,21 +2455,7 @@
         <w:rPr>
           <w:rFonts w:ascii="Arial" w:hAnsi="Arial" w:cs="Arial"/>
         </w:rPr>
-        <w:t xml:space="preserve">1, havendo variações semelhantes para </w:t>
-      </w:r>
-      <w:proofErr w:type="spellStart"/>
-      <w:r>
-        <w:rPr>
-          <w:rFonts w:ascii="Arial" w:hAnsi="Arial" w:cs="Arial"/>
-        </w:rPr>
-        <w:t>meningioma</w:t>
-      </w:r>
-      <w:proofErr w:type="spellEnd"/>
-      <w:r>
-        <w:rPr>
-          <w:rFonts w:ascii="Arial" w:hAnsi="Arial" w:cs="Arial"/>
-        </w:rPr>
-        <w:t xml:space="preserve"> e tumor pituitário</w:t>
+        <w:t>1, havendo variações semelhantes para meningioma e tumor pituitário</w:t>
       </w:r>
       <w:r>
         <w:rPr>
@@ -2754,63 +2488,51 @@
           <w:i/>
           <w:iCs/>
         </w:rPr>
-        <w:t xml:space="preserve">data </w:t>
-      </w:r>
-      <w:proofErr w:type="spellStart"/>
+        <w:t>data augmentation</w:t>
+      </w:r>
+      <w:r>
+        <w:rPr>
+          <w:rFonts w:ascii="Arial" w:hAnsi="Arial" w:cs="Arial"/>
+        </w:rPr>
+        <w:t>), como rotações e espelhamento</w:t>
+      </w:r>
+      <w:r>
+        <w:rPr>
+          <w:rFonts w:ascii="Arial" w:hAnsi="Arial" w:cs="Arial"/>
+        </w:rPr>
+        <w:t>.</w:t>
+      </w:r>
+      <w:r>
+        <w:rPr>
+          <w:rFonts w:ascii="Arial" w:hAnsi="Arial" w:cs="Arial"/>
+        </w:rPr>
+        <w:t xml:space="preserve"> </w:t>
+      </w:r>
+    </w:p>
+    <w:p>
+      <w:pPr>
+        <w:pStyle w:val="PargrafodaLista"/>
+        <w:spacing w:line="360" w:lineRule="auto"/>
+        <w:ind w:left="142" w:firstLine="567"/>
+        <w:jc w:val="both"/>
+        <w:rPr>
+          <w:rFonts w:ascii="Arial" w:hAnsi="Arial" w:cs="Arial"/>
+        </w:rPr>
+      </w:pPr>
+      <w:r>
+        <w:rPr>
+          <w:rFonts w:ascii="Arial" w:hAnsi="Arial" w:cs="Arial"/>
+        </w:rPr>
+        <w:t xml:space="preserve">Todas as imagens no </w:t>
+      </w:r>
       <w:r>
         <w:rPr>
           <w:rFonts w:ascii="Arial" w:hAnsi="Arial" w:cs="Arial"/>
           <w:i/>
           <w:iCs/>
         </w:rPr>
-        <w:t>augmentation</w:t>
-      </w:r>
-      <w:proofErr w:type="spellEnd"/>
-      <w:r>
-        <w:rPr>
-          <w:rFonts w:ascii="Arial" w:hAnsi="Arial" w:cs="Arial"/>
-        </w:rPr>
-        <w:t>), como rotações e espelhamento</w:t>
-      </w:r>
-      <w:r>
-        <w:rPr>
-          <w:rFonts w:ascii="Arial" w:hAnsi="Arial" w:cs="Arial"/>
-        </w:rPr>
-        <w:t>.</w:t>
-      </w:r>
-      <w:r>
-        <w:rPr>
-          <w:rFonts w:ascii="Arial" w:hAnsi="Arial" w:cs="Arial"/>
-        </w:rPr>
-        <w:t xml:space="preserve"> </w:t>
-      </w:r>
-    </w:p>
-    <w:p>
-      <w:pPr>
-        <w:pStyle w:val="PargrafodaLista"/>
-        <w:spacing w:line="360" w:lineRule="auto"/>
-        <w:ind w:left="142" w:firstLine="567"/>
-        <w:jc w:val="both"/>
-        <w:rPr>
-          <w:rFonts w:ascii="Arial" w:hAnsi="Arial" w:cs="Arial"/>
-        </w:rPr>
-      </w:pPr>
-      <w:r>
-        <w:rPr>
-          <w:rFonts w:ascii="Arial" w:hAnsi="Arial" w:cs="Arial"/>
-        </w:rPr>
-        <w:t xml:space="preserve">Todas as imagens no </w:t>
-      </w:r>
-      <w:proofErr w:type="spellStart"/>
-      <w:r>
-        <w:rPr>
-          <w:rFonts w:ascii="Arial" w:hAnsi="Arial" w:cs="Arial"/>
-          <w:i/>
-          <w:iCs/>
-        </w:rPr>
         <w:t>dataset</w:t>
       </w:r>
-      <w:proofErr w:type="spellEnd"/>
       <w:r>
         <w:rPr>
           <w:rFonts w:ascii="Arial" w:hAnsi="Arial" w:cs="Arial"/>
@@ -2960,17 +2682,8 @@
           <w:rFonts w:ascii="Arial" w:hAnsi="Arial" w:cs="Arial"/>
           <w:color w:val="000000" w:themeColor="text1"/>
         </w:rPr>
-        <w:t xml:space="preserve">RMI coletadas no </w:t>
-      </w:r>
-      <w:proofErr w:type="spellStart"/>
-      <w:r>
-        <w:rPr>
-          <w:rFonts w:ascii="Arial" w:hAnsi="Arial" w:cs="Arial"/>
-          <w:color w:val="000000" w:themeColor="text1"/>
-        </w:rPr>
-        <w:t>Dataset</w:t>
-      </w:r>
-      <w:proofErr w:type="spellEnd"/>
+        <w:t>RMI coletadas no Dataset</w:t>
+      </w:r>
     </w:p>
     <w:p>
       <w:pPr>
@@ -3081,16 +2794,8 @@
         <w:rPr>
           <w:rFonts w:ascii="Arial" w:hAnsi="Arial" w:cs="Arial"/>
         </w:rPr>
-        <w:t xml:space="preserve">qualidade inferior e que poderiam prejudicar o treinamento do modelo. Também foi aplicado um filtro para somente utilizar arquivos em formatos válidos (Como jpeg, </w:t>
-      </w:r>
-      <w:proofErr w:type="spellStart"/>
-      <w:r>
-        <w:rPr>
-          <w:rFonts w:ascii="Arial" w:hAnsi="Arial" w:cs="Arial"/>
-        </w:rPr>
-        <w:t>jpg</w:t>
-      </w:r>
-      <w:proofErr w:type="spellEnd"/>
+        <w:t>qualidade inferior e que poderiam prejudicar o treinamento do modelo. Também foi aplicado um filtro para somente utilizar arquivos em formatos válidos (Como jpeg, jpg</w:t>
+      </w:r>
       <w:r>
         <w:rPr>
           <w:rFonts w:ascii="Arial" w:hAnsi="Arial" w:cs="Arial"/>
@@ -3124,21 +2829,7 @@
         <w:rPr>
           <w:rFonts w:ascii="Arial" w:hAnsi="Arial" w:cs="Arial"/>
         </w:rPr>
-        <w:t xml:space="preserve">, foi realizado um recorte da região encefálica em cada uma das imagens, a fim de remover áreas irrelevantes do exame (bordas, artefatos e regiões externas ao crânio). Esse recorte foi obtido através da conversão da imagem para escala de cinza, aplicação de desfoque gaussiano para redução de ruído e operações morfológicas de erosão e dilatação para limpeza das regiões pequenas. Em seguida, foram extraídos os contornos presentes na imagem </w:t>
-      </w:r>
-      <w:proofErr w:type="spellStart"/>
-      <w:r>
-        <w:rPr>
-          <w:rFonts w:ascii="Arial" w:hAnsi="Arial" w:cs="Arial"/>
-        </w:rPr>
-        <w:t>limiarizada</w:t>
-      </w:r>
-      <w:proofErr w:type="spellEnd"/>
-      <w:r>
-        <w:rPr>
-          <w:rFonts w:ascii="Arial" w:hAnsi="Arial" w:cs="Arial"/>
-        </w:rPr>
-        <w:t xml:space="preserve"> e selecionado o maior contorno, assumido como correspondendo à região do crânio. A partir desse contorno, determinou-se o retângulo delimitador (pontos </w:t>
+        <w:t xml:space="preserve">, foi realizado um recorte da região encefálica em cada uma das imagens, a fim de remover áreas irrelevantes do exame (bordas, artefatos e regiões externas ao crânio). Esse recorte foi obtido através da conversão da imagem para escala de cinza, aplicação de desfoque gaussiano para redução de ruído e operações morfológicas de erosão e dilatação para limpeza das regiões pequenas. Em seguida, foram extraídos os contornos presentes na imagem limiarizada e selecionado o maior contorno, assumido como correspondendo à região do crânio. A partir desse contorno, determinou-se o retângulo delimitador (pontos </w:t>
       </w:r>
       <w:r>
         <w:rPr>
@@ -3210,254 +2901,164 @@
         </w:rPr>
         <w:t>, de modo a padronizar o tamanho de entrada com o modelo MobileNetV2. Com isso feito, foi aplicado o método CLAHE (</w:t>
       </w:r>
-      <w:proofErr w:type="spellStart"/>
       <w:r>
         <w:rPr>
           <w:rFonts w:ascii="Arial" w:hAnsi="Arial" w:cs="Arial"/>
           <w:i/>
           <w:iCs/>
         </w:rPr>
-        <w:t>Contrast</w:t>
-      </w:r>
-      <w:proofErr w:type="spellEnd"/>
+        <w:t>Contrast Limited Apadted Histogram Equalization</w:t>
+      </w:r>
+      <w:r>
+        <w:rPr>
+          <w:rFonts w:ascii="Arial" w:hAnsi="Arial" w:cs="Arial"/>
+        </w:rPr>
+        <w:t>) em escala de cinza, com o objetivo de realçar o contraste das imagens e evidenciar as estruturas intracranianas, principalmente em regiões com intensidades mais homogêneas.</w:t>
+      </w:r>
+    </w:p>
+    <w:p>
+      <w:pPr>
+        <w:pStyle w:val="PargrafodaLista"/>
+        <w:spacing w:line="360" w:lineRule="auto"/>
+        <w:ind w:left="142" w:firstLine="567"/>
+        <w:jc w:val="both"/>
+        <w:rPr>
+          <w:rFonts w:ascii="Arial" w:hAnsi="Arial" w:cs="Arial"/>
+        </w:rPr>
+      </w:pPr>
+      <w:r>
+        <w:rPr>
+          <w:rFonts w:ascii="Arial" w:hAnsi="Arial" w:cs="Arial"/>
+        </w:rPr>
+        <w:t>Em sequência</w:t>
+      </w:r>
+      <w:r>
+        <w:rPr>
+          <w:rFonts w:ascii="Arial" w:hAnsi="Arial" w:cs="Arial"/>
+        </w:rPr>
+        <w:t xml:space="preserve">, cada imagem foi submetida a </w:t>
+      </w:r>
+      <w:r>
+        <w:rPr>
+          <w:rFonts w:ascii="Arial" w:hAnsi="Arial" w:cs="Arial"/>
+        </w:rPr>
+        <w:t>um processo de</w:t>
+      </w:r>
+      <w:r>
+        <w:rPr>
+          <w:rFonts w:ascii="Arial" w:hAnsi="Arial" w:cs="Arial"/>
+        </w:rPr>
+        <w:t xml:space="preserve"> normalização</w:t>
+      </w:r>
+      <w:r>
+        <w:rPr>
+          <w:rFonts w:ascii="Arial" w:hAnsi="Arial" w:cs="Arial"/>
+        </w:rPr>
+        <w:t xml:space="preserve"> por z-score</w:t>
+      </w:r>
+      <w:r>
+        <w:rPr>
+          <w:rFonts w:ascii="Arial" w:hAnsi="Arial" w:cs="Arial"/>
+        </w:rPr>
+        <w:t>. Em imagens de ressonância magnética, é comum existirem variações de brilho e contraste decorrente da utilização de diferentes aparelhos e protocolos de aquisição. Se essas diferenças globais entre as imagens forem mantidas e utilizadas para treinar o modelo, pode acontecer do modelo gastar parte da sua capacidade “aprendendo” essas variações</w:t>
+      </w:r>
+      <w:r>
+        <w:rPr>
+          <w:rFonts w:ascii="Arial" w:hAnsi="Arial" w:cs="Arial"/>
+        </w:rPr>
+        <w:t xml:space="preserve">, em vez </w:t>
+      </w:r>
+      <w:r>
+        <w:rPr>
+          <w:rFonts w:ascii="Arial" w:hAnsi="Arial" w:cs="Arial"/>
+        </w:rPr>
+        <w:t xml:space="preserve">de se concentrar nos padrões estruturais associados aos tumores. A normalização </w:t>
+      </w:r>
+      <w:r>
+        <w:rPr>
+          <w:rFonts w:ascii="Arial" w:hAnsi="Arial" w:cs="Arial"/>
+        </w:rPr>
+        <w:t xml:space="preserve">por z-score mitiga </w:t>
+      </w:r>
+      <w:r>
+        <w:rPr>
+          <w:rFonts w:ascii="Arial" w:hAnsi="Arial" w:cs="Arial"/>
+        </w:rPr>
+        <w:t>esse problema</w:t>
+      </w:r>
+      <w:r>
+        <w:rPr>
+          <w:rFonts w:ascii="Arial" w:hAnsi="Arial" w:cs="Arial"/>
+        </w:rPr>
+        <w:t xml:space="preserve"> ao recentralizar e reescalonar os</w:t>
+      </w:r>
+      <w:r>
+        <w:rPr>
+          <w:rFonts w:ascii="Arial" w:hAnsi="Arial" w:cs="Arial"/>
+        </w:rPr>
+        <w:t xml:space="preserve"> valores de intensidade, </w:t>
+      </w:r>
+      <w:r>
+        <w:rPr>
+          <w:rFonts w:ascii="Arial" w:hAnsi="Arial" w:cs="Arial"/>
+        </w:rPr>
+        <w:t>fazendo com</w:t>
+      </w:r>
+      <w:r>
+        <w:rPr>
+          <w:rFonts w:ascii="Arial" w:hAnsi="Arial" w:cs="Arial"/>
+        </w:rPr>
+        <w:t xml:space="preserve"> que cada imagem tenha uma distribuição </w:t>
+      </w:r>
+      <w:r>
+        <w:rPr>
+          <w:rFonts w:ascii="Arial" w:hAnsi="Arial" w:cs="Arial"/>
+        </w:rPr>
+        <w:t xml:space="preserve">mais </w:t>
+      </w:r>
+      <w:r>
+        <w:rPr>
+          <w:rFonts w:ascii="Arial" w:hAnsi="Arial" w:cs="Arial"/>
+        </w:rPr>
+        <w:t>padronizada.</w:t>
+      </w:r>
+    </w:p>
+    <w:p>
+      <w:pPr>
+        <w:pStyle w:val="PargrafodaLista"/>
+        <w:spacing w:line="360" w:lineRule="auto"/>
+        <w:ind w:left="142" w:firstLine="567"/>
+        <w:jc w:val="both"/>
+        <w:rPr>
+          <w:rFonts w:ascii="Arial" w:hAnsi="Arial" w:cs="Arial"/>
+        </w:rPr>
+      </w:pPr>
+      <w:r>
+        <w:rPr>
+          <w:rFonts w:ascii="Arial" w:hAnsi="Arial" w:cs="Arial"/>
+        </w:rPr>
+        <w:t xml:space="preserve">Para </w:t>
+      </w:r>
+      <w:r>
+        <w:rPr>
+          <w:rFonts w:ascii="Arial" w:hAnsi="Arial" w:cs="Arial"/>
+        </w:rPr>
+        <w:t xml:space="preserve">obter </w:t>
+      </w:r>
+      <w:r>
+        <w:rPr>
+          <w:rFonts w:ascii="Arial" w:hAnsi="Arial" w:cs="Arial"/>
+        </w:rPr>
+        <w:t xml:space="preserve">essa distribuição, cada imagem do </w:t>
+      </w:r>
       <w:r>
         <w:rPr>
           <w:rFonts w:ascii="Arial" w:hAnsi="Arial" w:cs="Arial"/>
           <w:i/>
           <w:iCs/>
         </w:rPr>
-        <w:t xml:space="preserve"> </w:t>
-      </w:r>
-      <w:proofErr w:type="spellStart"/>
-      <w:r>
-        <w:rPr>
-          <w:rFonts w:ascii="Arial" w:hAnsi="Arial" w:cs="Arial"/>
-          <w:i/>
-          <w:iCs/>
-        </w:rPr>
-        <w:t>Limited</w:t>
-      </w:r>
-      <w:proofErr w:type="spellEnd"/>
-      <w:r>
-        <w:rPr>
-          <w:rFonts w:ascii="Arial" w:hAnsi="Arial" w:cs="Arial"/>
-          <w:i/>
-          <w:iCs/>
-        </w:rPr>
-        <w:t xml:space="preserve"> </w:t>
-      </w:r>
-      <w:proofErr w:type="spellStart"/>
-      <w:r>
-        <w:rPr>
-          <w:rFonts w:ascii="Arial" w:hAnsi="Arial" w:cs="Arial"/>
-          <w:i/>
-          <w:iCs/>
-        </w:rPr>
-        <w:t>Apadted</w:t>
-      </w:r>
-      <w:proofErr w:type="spellEnd"/>
-      <w:r>
-        <w:rPr>
-          <w:rFonts w:ascii="Arial" w:hAnsi="Arial" w:cs="Arial"/>
-          <w:i/>
-          <w:iCs/>
-        </w:rPr>
-        <w:t xml:space="preserve"> </w:t>
-      </w:r>
-      <w:proofErr w:type="spellStart"/>
-      <w:r>
-        <w:rPr>
-          <w:rFonts w:ascii="Arial" w:hAnsi="Arial" w:cs="Arial"/>
-          <w:i/>
-          <w:iCs/>
-        </w:rPr>
-        <w:t>Histogram</w:t>
-      </w:r>
-      <w:proofErr w:type="spellEnd"/>
-      <w:r>
-        <w:rPr>
-          <w:rFonts w:ascii="Arial" w:hAnsi="Arial" w:cs="Arial"/>
-          <w:i/>
-          <w:iCs/>
-        </w:rPr>
-        <w:t xml:space="preserve"> </w:t>
-      </w:r>
-      <w:proofErr w:type="spellStart"/>
-      <w:r>
-        <w:rPr>
-          <w:rFonts w:ascii="Arial" w:hAnsi="Arial" w:cs="Arial"/>
-          <w:i/>
-          <w:iCs/>
-        </w:rPr>
-        <w:t>Equalization</w:t>
-      </w:r>
-      <w:proofErr w:type="spellEnd"/>
-      <w:r>
-        <w:rPr>
-          <w:rFonts w:ascii="Arial" w:hAnsi="Arial" w:cs="Arial"/>
-        </w:rPr>
-        <w:t>) em escala de cinza, com o objetivo de realçar o contraste das imagens e evidenciar as estruturas intracranianas, principalmente em regiões com intensidades mais homogêneas.</w:t>
-      </w:r>
-    </w:p>
-    <w:p>
-      <w:pPr>
-        <w:pStyle w:val="PargrafodaLista"/>
-        <w:spacing w:line="360" w:lineRule="auto"/>
-        <w:ind w:left="142" w:firstLine="567"/>
-        <w:jc w:val="both"/>
-        <w:rPr>
-          <w:rFonts w:ascii="Arial" w:hAnsi="Arial" w:cs="Arial"/>
-        </w:rPr>
-      </w:pPr>
-      <w:r>
-        <w:rPr>
-          <w:rFonts w:ascii="Arial" w:hAnsi="Arial" w:cs="Arial"/>
-        </w:rPr>
-        <w:t>Em sequência</w:t>
-      </w:r>
-      <w:r>
-        <w:rPr>
-          <w:rFonts w:ascii="Arial" w:hAnsi="Arial" w:cs="Arial"/>
-        </w:rPr>
-        <w:t xml:space="preserve">, cada imagem foi submetida a </w:t>
-      </w:r>
-      <w:r>
-        <w:rPr>
-          <w:rFonts w:ascii="Arial" w:hAnsi="Arial" w:cs="Arial"/>
-        </w:rPr>
-        <w:t>um processo de</w:t>
-      </w:r>
-      <w:r>
-        <w:rPr>
-          <w:rFonts w:ascii="Arial" w:hAnsi="Arial" w:cs="Arial"/>
-        </w:rPr>
-        <w:t xml:space="preserve"> normalização</w:t>
-      </w:r>
-      <w:r>
-        <w:rPr>
-          <w:rFonts w:ascii="Arial" w:hAnsi="Arial" w:cs="Arial"/>
-        </w:rPr>
-        <w:t xml:space="preserve"> por z-score</w:t>
-      </w:r>
-      <w:r>
-        <w:rPr>
-          <w:rFonts w:ascii="Arial" w:hAnsi="Arial" w:cs="Arial"/>
-        </w:rPr>
-        <w:t>. Em imagens de ressonância magnética, é comum existirem variações de brilho e contraste decorrente da utilização de diferentes aparelhos e protocolos de aquisição. Se essas diferenças globais entre as imagens forem mantidas e utilizadas para treinar o modelo, pode acontecer do modelo gastar parte da sua capacidade “aprendendo” essas variações</w:t>
-      </w:r>
-      <w:r>
-        <w:rPr>
-          <w:rFonts w:ascii="Arial" w:hAnsi="Arial" w:cs="Arial"/>
-        </w:rPr>
-        <w:t xml:space="preserve">, em vez </w:t>
-      </w:r>
-      <w:r>
-        <w:rPr>
-          <w:rFonts w:ascii="Arial" w:hAnsi="Arial" w:cs="Arial"/>
-        </w:rPr>
-        <w:t xml:space="preserve">de se concentrar nos padrões estruturais associados aos tumores. A normalização </w:t>
-      </w:r>
-      <w:r>
-        <w:rPr>
-          <w:rFonts w:ascii="Arial" w:hAnsi="Arial" w:cs="Arial"/>
-        </w:rPr>
-        <w:t xml:space="preserve">por z-score mitiga </w:t>
-      </w:r>
-      <w:r>
-        <w:rPr>
-          <w:rFonts w:ascii="Arial" w:hAnsi="Arial" w:cs="Arial"/>
-        </w:rPr>
-        <w:t>esse problema</w:t>
-      </w:r>
-      <w:r>
-        <w:rPr>
-          <w:rFonts w:ascii="Arial" w:hAnsi="Arial" w:cs="Arial"/>
-        </w:rPr>
-        <w:t xml:space="preserve"> ao </w:t>
-      </w:r>
-      <w:proofErr w:type="spellStart"/>
-      <w:r>
-        <w:rPr>
-          <w:rFonts w:ascii="Arial" w:hAnsi="Arial" w:cs="Arial"/>
-        </w:rPr>
-        <w:t>recentralizar</w:t>
-      </w:r>
-      <w:proofErr w:type="spellEnd"/>
-      <w:r>
-        <w:rPr>
-          <w:rFonts w:ascii="Arial" w:hAnsi="Arial" w:cs="Arial"/>
-        </w:rPr>
-        <w:t xml:space="preserve"> e reescalonar os</w:t>
-      </w:r>
-      <w:r>
-        <w:rPr>
-          <w:rFonts w:ascii="Arial" w:hAnsi="Arial" w:cs="Arial"/>
-        </w:rPr>
-        <w:t xml:space="preserve"> valores de intensidade, </w:t>
-      </w:r>
-      <w:r>
-        <w:rPr>
-          <w:rFonts w:ascii="Arial" w:hAnsi="Arial" w:cs="Arial"/>
-        </w:rPr>
-        <w:t>fazendo com</w:t>
-      </w:r>
-      <w:r>
-        <w:rPr>
-          <w:rFonts w:ascii="Arial" w:hAnsi="Arial" w:cs="Arial"/>
-        </w:rPr>
-        <w:t xml:space="preserve"> que cada imagem tenha uma distribuição </w:t>
-      </w:r>
-      <w:r>
-        <w:rPr>
-          <w:rFonts w:ascii="Arial" w:hAnsi="Arial" w:cs="Arial"/>
-        </w:rPr>
-        <w:t xml:space="preserve">mais </w:t>
-      </w:r>
-      <w:r>
-        <w:rPr>
-          <w:rFonts w:ascii="Arial" w:hAnsi="Arial" w:cs="Arial"/>
-        </w:rPr>
-        <w:t>padronizada.</w:t>
-      </w:r>
-    </w:p>
-    <w:p>
-      <w:pPr>
-        <w:pStyle w:val="PargrafodaLista"/>
-        <w:spacing w:line="360" w:lineRule="auto"/>
-        <w:ind w:left="142" w:firstLine="567"/>
-        <w:jc w:val="both"/>
-        <w:rPr>
-          <w:rFonts w:ascii="Arial" w:hAnsi="Arial" w:cs="Arial"/>
-        </w:rPr>
-      </w:pPr>
-      <w:r>
-        <w:rPr>
-          <w:rFonts w:ascii="Arial" w:hAnsi="Arial" w:cs="Arial"/>
-        </w:rPr>
-        <w:t xml:space="preserve">Para </w:t>
-      </w:r>
-      <w:r>
-        <w:rPr>
-          <w:rFonts w:ascii="Arial" w:hAnsi="Arial" w:cs="Arial"/>
-        </w:rPr>
-        <w:t xml:space="preserve">obter </w:t>
-      </w:r>
-      <w:r>
-        <w:rPr>
-          <w:rFonts w:ascii="Arial" w:hAnsi="Arial" w:cs="Arial"/>
-        </w:rPr>
-        <w:t xml:space="preserve">essa distribuição, cada imagem do </w:t>
-      </w:r>
-      <w:proofErr w:type="spellStart"/>
-      <w:r>
-        <w:rPr>
-          <w:rFonts w:ascii="Arial" w:hAnsi="Arial" w:cs="Arial"/>
-          <w:i/>
-          <w:iCs/>
-        </w:rPr>
         <w:t>dataset</w:t>
       </w:r>
-      <w:proofErr w:type="spellEnd"/>
       <w:r>
         <w:rPr>
           <w:rFonts w:ascii="Arial" w:hAnsi="Arial" w:cs="Arial"/>
@@ -3665,34 +3266,20 @@
         <w:rPr>
           <w:rFonts w:ascii="Arial" w:hAnsi="Arial" w:cs="Arial"/>
         </w:rPr>
+        <w:t xml:space="preserve"> pré-treinad</w:t>
+      </w:r>
+      <w:r>
+        <w:rPr>
+          <w:rFonts w:ascii="Arial" w:hAnsi="Arial" w:cs="Arial"/>
+        </w:rPr>
+        <w:t>a</w:t>
+      </w:r>
+      <w:r>
+        <w:rPr>
+          <w:rFonts w:ascii="Arial" w:hAnsi="Arial" w:cs="Arial"/>
+        </w:rPr>
         <w:t xml:space="preserve"> </w:t>
       </w:r>
-      <w:proofErr w:type="spellStart"/>
-      <w:r>
-        <w:rPr>
-          <w:rFonts w:ascii="Arial" w:hAnsi="Arial" w:cs="Arial"/>
-        </w:rPr>
-        <w:t>pré</w:t>
-      </w:r>
-      <w:proofErr w:type="spellEnd"/>
-      <w:r>
-        <w:rPr>
-          <w:rFonts w:ascii="Arial" w:hAnsi="Arial" w:cs="Arial"/>
-        </w:rPr>
-        <w:t>-treinad</w:t>
-      </w:r>
-      <w:r>
-        <w:rPr>
-          <w:rFonts w:ascii="Arial" w:hAnsi="Arial" w:cs="Arial"/>
-        </w:rPr>
-        <w:t>a</w:t>
-      </w:r>
-      <w:r>
-        <w:rPr>
-          <w:rFonts w:ascii="Arial" w:hAnsi="Arial" w:cs="Arial"/>
-        </w:rPr>
-        <w:t xml:space="preserve"> </w:t>
-      </w:r>
       <w:r>
         <w:rPr>
           <w:rFonts w:ascii="Arial" w:hAnsi="Arial" w:cs="Arial"/>
@@ -3715,29 +3302,7 @@
         <w:rPr>
           <w:rFonts w:ascii="Arial" w:hAnsi="Arial" w:cs="Arial"/>
         </w:rPr>
-        <w:t xml:space="preserve">. As versões normalizadas foram armazenadas em arquivos no </w:t>
-      </w:r>
-      <w:proofErr w:type="gramStart"/>
-      <w:r>
-        <w:rPr>
-          <w:rFonts w:ascii="Arial" w:hAnsi="Arial" w:cs="Arial"/>
-        </w:rPr>
-        <w:t>formato .</w:t>
-      </w:r>
-      <w:proofErr w:type="spellStart"/>
-      <w:r>
-        <w:rPr>
-          <w:rFonts w:ascii="Arial" w:hAnsi="Arial" w:cs="Arial"/>
-        </w:rPr>
-        <w:t>npy</w:t>
-      </w:r>
-      <w:proofErr w:type="spellEnd"/>
-      <w:proofErr w:type="gramEnd"/>
-      <w:r>
-        <w:rPr>
-          <w:rFonts w:ascii="Arial" w:hAnsi="Arial" w:cs="Arial"/>
-        </w:rPr>
-        <w:t xml:space="preserve">, com o intuito de facilitar o carregamento direto como tensores durante o treinamento. As versões “limpas” (recortadas, </w:t>
+        <w:t xml:space="preserve">. As versões normalizadas foram armazenadas em arquivos no formato .npy, com o intuito de facilitar o carregamento direto como tensores durante o treinamento. As versões “limpas” (recortadas, </w:t>
       </w:r>
       <w:r>
         <w:rPr>
@@ -3775,18 +3340,8 @@
           <w:i/>
           <w:iCs/>
         </w:rPr>
-        <w:t>min–</w:t>
-      </w:r>
-      <w:proofErr w:type="spellStart"/>
-      <w:r>
-        <w:rPr>
-          <w:rFonts w:ascii="Arial" w:hAnsi="Arial" w:cs="Arial"/>
-          <w:i/>
-          <w:iCs/>
-        </w:rPr>
-        <w:t>max</w:t>
-      </w:r>
-      <w:proofErr w:type="spellEnd"/>
+        <w:t>min–max</w:t>
+      </w:r>
       <w:r>
         <w:rPr>
           <w:rFonts w:ascii="Arial" w:hAnsi="Arial" w:cs="Arial"/>
@@ -3858,7 +3413,6 @@
         </w:rPr>
         <w:t xml:space="preserve">Para mitigar o problema de desbalanceamento entre as classes observado na análise do </w:t>
       </w:r>
-      <w:proofErr w:type="spellStart"/>
       <w:r>
         <w:rPr>
           <w:rFonts w:ascii="Arial" w:hAnsi="Arial" w:cs="Arial"/>
@@ -3867,7 +3421,6 @@
         </w:rPr>
         <w:t>dataset</w:t>
       </w:r>
-      <w:proofErr w:type="spellEnd"/>
       <w:r>
         <w:rPr>
           <w:rFonts w:ascii="Arial" w:hAnsi="Arial" w:cs="Arial"/>
@@ -3880,18 +3433,8 @@
           <w:i/>
           <w:iCs/>
         </w:rPr>
-        <w:t xml:space="preserve">data </w:t>
-      </w:r>
-      <w:proofErr w:type="spellStart"/>
-      <w:r>
-        <w:rPr>
-          <w:rFonts w:ascii="Arial" w:hAnsi="Arial" w:cs="Arial"/>
-          <w:i/>
-          <w:iCs/>
-        </w:rPr>
-        <w:t>augmentation</w:t>
-      </w:r>
-      <w:proofErr w:type="spellEnd"/>
+        <w:t>data augmentation</w:t>
+      </w:r>
       <w:r>
         <w:rPr>
           <w:rFonts w:ascii="Arial" w:hAnsi="Arial" w:cs="Arial"/>
@@ -4098,23 +3641,144 @@
           <w:i/>
           <w:iCs/>
         </w:rPr>
-        <w:t xml:space="preserve">data </w:t>
-      </w:r>
-      <w:proofErr w:type="spellStart"/>
-      <w:r>
+        <w:t>data augmentation</w:t>
+      </w:r>
+      <w:r>
+        <w:rPr>
+          <w:rFonts w:ascii="Arial" w:hAnsi="Arial" w:cs="Arial"/>
+        </w:rPr>
+        <w:t xml:space="preserve">, o conjunto de dados de treinamento foi reorganizado em dois conjuntos principais, seguindo o Princípio de Pareto: 80% das imagens foram voltadas para o treinamento do modelo e 20% para validação. Além disso, também foi utilizada uma divisão estratificada, garantindo que todas as 4 classes estejam representadas de forma proporcional nos conjuntos. </w:t>
+      </w:r>
+    </w:p>
+    <w:p>
+      <w:pPr>
+        <w:pStyle w:val="PargrafodaLista"/>
+        <w:spacing w:line="360" w:lineRule="auto"/>
+        <w:ind w:left="142" w:firstLine="567"/>
+        <w:jc w:val="both"/>
         <w:rPr>
           <w:rFonts w:ascii="Arial" w:hAnsi="Arial" w:cs="Arial"/>
           <w:i/>
           <w:iCs/>
         </w:rPr>
-        <w:t>augmentation</w:t>
-      </w:r>
-      <w:proofErr w:type="spellEnd"/>
-      <w:r>
-        <w:rPr>
-          <w:rFonts w:ascii="Arial" w:hAnsi="Arial" w:cs="Arial"/>
-        </w:rPr>
-        <w:t xml:space="preserve">, o conjunto de dados de treinamento foi reorganizado em dois conjuntos principais, seguindo o Princípio de Pareto: 80% das imagens foram voltadas para o treinamento do modelo e 20% para validação. Além disso, também foi utilizada uma divisão estratificada, garantindo que todas as 4 classes estejam representadas de forma proporcional nos conjuntos. </w:t>
+      </w:pPr>
+      <w:r>
+        <w:rPr>
+          <w:rFonts w:ascii="Arial" w:hAnsi="Arial" w:cs="Arial"/>
+        </w:rPr>
+        <w:t xml:space="preserve">Para a construção do modelo adotado foi adotada a arquitetura </w:t>
+      </w:r>
+      <w:r>
+        <w:rPr>
+          <w:rFonts w:ascii="Arial" w:hAnsi="Arial" w:cs="Arial"/>
+          <w:i/>
+          <w:iCs/>
+        </w:rPr>
+        <w:t>MobileNetV2</w:t>
+      </w:r>
+      <w:r>
+        <w:rPr>
+          <w:rFonts w:ascii="Arial" w:hAnsi="Arial" w:cs="Arial"/>
+        </w:rPr>
+        <w:t xml:space="preserve">, pré-treinada no </w:t>
+      </w:r>
+      <w:r>
+        <w:rPr>
+          <w:rFonts w:ascii="Arial" w:hAnsi="Arial" w:cs="Arial"/>
+          <w:i/>
+          <w:iCs/>
+        </w:rPr>
+        <w:t>ImageNet</w:t>
+      </w:r>
+      <w:r>
+        <w:rPr>
+          <w:rFonts w:ascii="Arial" w:hAnsi="Arial" w:cs="Arial"/>
+        </w:rPr>
+        <w:t xml:space="preserve">, aproveitando-se da alta capacidade da arquitetura em análise de imagens para a extração das características presentes em cada ressonância. A escolha dessa arquitetura também se justifica a sua leveza, eficiência e de já ter sido treinada em um grande conjunto de imagens. Esse pré-treinamento permite um reaproveitamento do conhecimento previamente aprendido e uma redução significativa no tempo de treinamento do modelo e o risco de </w:t>
+      </w:r>
+      <w:r>
+        <w:rPr>
+          <w:rFonts w:ascii="Arial" w:hAnsi="Arial" w:cs="Arial"/>
+          <w:i/>
+          <w:iCs/>
+        </w:rPr>
+        <w:t xml:space="preserve">overfitting </w:t>
+      </w:r>
+      <w:r>
+        <w:rPr>
+          <w:rFonts w:ascii="Arial" w:hAnsi="Arial" w:cs="Arial"/>
+        </w:rPr>
+        <w:t xml:space="preserve">dos dados. A base convolucional da </w:t>
+      </w:r>
+      <w:r>
+        <w:rPr>
+          <w:rFonts w:ascii="Arial" w:hAnsi="Arial" w:cs="Arial"/>
+          <w:i/>
+          <w:iCs/>
+        </w:rPr>
+        <w:t>MobileNetV2</w:t>
+      </w:r>
+      <w:r>
+        <w:rPr>
+          <w:rFonts w:ascii="Arial" w:hAnsi="Arial" w:cs="Arial"/>
+        </w:rPr>
+        <w:t xml:space="preserve"> foi mantida congelada e foram adicionadas uma camada de </w:t>
+      </w:r>
+      <w:r>
+        <w:rPr>
+          <w:rFonts w:ascii="Arial" w:hAnsi="Arial" w:cs="Arial"/>
+          <w:i/>
+          <w:iCs/>
+        </w:rPr>
+        <w:t>global average pooling</w:t>
+      </w:r>
+      <w:r>
+        <w:rPr>
+          <w:rFonts w:ascii="Arial" w:hAnsi="Arial" w:cs="Arial"/>
+        </w:rPr>
+        <w:t xml:space="preserve">, uma camada de </w:t>
+      </w:r>
+      <w:r>
+        <w:rPr>
+          <w:rFonts w:ascii="Arial" w:hAnsi="Arial" w:cs="Arial"/>
+          <w:i/>
+          <w:iCs/>
+        </w:rPr>
+        <w:t>dropout</w:t>
+      </w:r>
+      <w:r>
+        <w:rPr>
+          <w:rFonts w:ascii="Arial" w:hAnsi="Arial" w:cs="Arial"/>
+        </w:rPr>
+        <w:t xml:space="preserve"> para reduzir ainda mais o </w:t>
+      </w:r>
+      <w:r>
+        <w:rPr>
+          <w:rFonts w:ascii="Arial" w:hAnsi="Arial" w:cs="Arial"/>
+          <w:i/>
+          <w:iCs/>
+        </w:rPr>
+        <w:t>overfitting</w:t>
+      </w:r>
+      <w:r>
+        <w:rPr>
+          <w:rFonts w:ascii="Arial" w:hAnsi="Arial" w:cs="Arial"/>
+        </w:rPr>
+        <w:t xml:space="preserve"> do modelo e uma camada densa de ativação </w:t>
+      </w:r>
+      <w:r>
+        <w:rPr>
+          <w:rFonts w:ascii="Arial" w:hAnsi="Arial" w:cs="Arial"/>
+          <w:i/>
+          <w:iCs/>
+        </w:rPr>
+        <w:t>softmax</w:t>
+      </w:r>
+      <w:r>
+        <w:rPr>
+          <w:rFonts w:ascii="Arial" w:hAnsi="Arial" w:cs="Arial"/>
+        </w:rPr>
+        <w:t xml:space="preserve"> e quatro neurônios, um para cada classe do conjunto de dados.</w:t>
       </w:r>
     </w:p>
     <w:p>
@@ -4125,204 +3789,13 @@
         <w:jc w:val="both"/>
         <w:rPr>
           <w:rFonts w:ascii="Arial" w:hAnsi="Arial" w:cs="Arial"/>
-          <w:i/>
-          <w:iCs/>
-        </w:rPr>
-      </w:pPr>
-      <w:r>
-        <w:rPr>
-          <w:rFonts w:ascii="Arial" w:hAnsi="Arial" w:cs="Arial"/>
-        </w:rPr>
-        <w:t xml:space="preserve">Para a construção do modelo adotado foi adotada a arquitetura </w:t>
-      </w:r>
-      <w:r>
-        <w:rPr>
-          <w:rFonts w:ascii="Arial" w:hAnsi="Arial" w:cs="Arial"/>
-          <w:i/>
-          <w:iCs/>
-        </w:rPr>
-        <w:t>MobileNetV2</w:t>
-      </w:r>
-      <w:r>
-        <w:rPr>
-          <w:rFonts w:ascii="Arial" w:hAnsi="Arial" w:cs="Arial"/>
-        </w:rPr>
-        <w:t xml:space="preserve">, </w:t>
-      </w:r>
-      <w:proofErr w:type="spellStart"/>
-      <w:r>
-        <w:rPr>
-          <w:rFonts w:ascii="Arial" w:hAnsi="Arial" w:cs="Arial"/>
-        </w:rPr>
-        <w:t>pré</w:t>
-      </w:r>
-      <w:proofErr w:type="spellEnd"/>
-      <w:r>
-        <w:rPr>
-          <w:rFonts w:ascii="Arial" w:hAnsi="Arial" w:cs="Arial"/>
-        </w:rPr>
-        <w:t xml:space="preserve">-treinada no </w:t>
-      </w:r>
-      <w:proofErr w:type="spellStart"/>
-      <w:r>
-        <w:rPr>
-          <w:rFonts w:ascii="Arial" w:hAnsi="Arial" w:cs="Arial"/>
-          <w:i/>
-          <w:iCs/>
-        </w:rPr>
-        <w:t>ImageNet</w:t>
-      </w:r>
-      <w:proofErr w:type="spellEnd"/>
-      <w:r>
-        <w:rPr>
-          <w:rFonts w:ascii="Arial" w:hAnsi="Arial" w:cs="Arial"/>
-        </w:rPr>
-        <w:t xml:space="preserve">, aproveitando-se da alta capacidade da arquitetura em análise de imagens para a extração das características presentes em cada ressonância. A escolha dessa arquitetura também se justifica a sua leveza, eficiência e de já ter sido treinada em um grande conjunto de imagens. Esse pré-treinamento permite um reaproveitamento do conhecimento previamente aprendido e uma redução significativa no tempo de treinamento do modelo e o risco de </w:t>
-      </w:r>
-      <w:proofErr w:type="spellStart"/>
-      <w:r>
-        <w:rPr>
-          <w:rFonts w:ascii="Arial" w:hAnsi="Arial" w:cs="Arial"/>
-          <w:i/>
-          <w:iCs/>
-        </w:rPr>
-        <w:t>overfitting</w:t>
-      </w:r>
-      <w:proofErr w:type="spellEnd"/>
-      <w:r>
-        <w:rPr>
-          <w:rFonts w:ascii="Arial" w:hAnsi="Arial" w:cs="Arial"/>
-          <w:i/>
-          <w:iCs/>
-        </w:rPr>
-        <w:t xml:space="preserve"> </w:t>
-      </w:r>
-      <w:r>
-        <w:rPr>
-          <w:rFonts w:ascii="Arial" w:hAnsi="Arial" w:cs="Arial"/>
-        </w:rPr>
-        <w:t xml:space="preserve">dos dados. A base convolucional da </w:t>
-      </w:r>
-      <w:r>
-        <w:rPr>
-          <w:rFonts w:ascii="Arial" w:hAnsi="Arial" w:cs="Arial"/>
-          <w:i/>
-          <w:iCs/>
-        </w:rPr>
-        <w:t>MobileNetV2</w:t>
-      </w:r>
-      <w:r>
-        <w:rPr>
-          <w:rFonts w:ascii="Arial" w:hAnsi="Arial" w:cs="Arial"/>
-        </w:rPr>
-        <w:t xml:space="preserve"> foi mantida congelada e foram adicionadas uma camada de </w:t>
-      </w:r>
-      <w:r>
-        <w:rPr>
-          <w:rFonts w:ascii="Arial" w:hAnsi="Arial" w:cs="Arial"/>
-          <w:i/>
-          <w:iCs/>
-        </w:rPr>
-        <w:t xml:space="preserve">global </w:t>
-      </w:r>
-      <w:proofErr w:type="spellStart"/>
-      <w:r>
-        <w:rPr>
-          <w:rFonts w:ascii="Arial" w:hAnsi="Arial" w:cs="Arial"/>
-          <w:i/>
-          <w:iCs/>
-        </w:rPr>
-        <w:t>average</w:t>
-      </w:r>
-      <w:proofErr w:type="spellEnd"/>
-      <w:r>
-        <w:rPr>
-          <w:rFonts w:ascii="Arial" w:hAnsi="Arial" w:cs="Arial"/>
-          <w:i/>
-          <w:iCs/>
-        </w:rPr>
-        <w:t xml:space="preserve"> </w:t>
-      </w:r>
-      <w:proofErr w:type="spellStart"/>
-      <w:r>
-        <w:rPr>
-          <w:rFonts w:ascii="Arial" w:hAnsi="Arial" w:cs="Arial"/>
-          <w:i/>
-          <w:iCs/>
-        </w:rPr>
-        <w:t>pooling</w:t>
-      </w:r>
-      <w:proofErr w:type="spellEnd"/>
-      <w:r>
-        <w:rPr>
-          <w:rFonts w:ascii="Arial" w:hAnsi="Arial" w:cs="Arial"/>
-        </w:rPr>
-        <w:t xml:space="preserve">, uma camada de </w:t>
-      </w:r>
-      <w:proofErr w:type="spellStart"/>
-      <w:r>
-        <w:rPr>
-          <w:rFonts w:ascii="Arial" w:hAnsi="Arial" w:cs="Arial"/>
-          <w:i/>
-          <w:iCs/>
-        </w:rPr>
-        <w:t>dropout</w:t>
-      </w:r>
-      <w:proofErr w:type="spellEnd"/>
-      <w:r>
-        <w:rPr>
-          <w:rFonts w:ascii="Arial" w:hAnsi="Arial" w:cs="Arial"/>
-        </w:rPr>
-        <w:t xml:space="preserve"> para reduzir ainda mais o </w:t>
-      </w:r>
-      <w:proofErr w:type="spellStart"/>
-      <w:r>
-        <w:rPr>
-          <w:rFonts w:ascii="Arial" w:hAnsi="Arial" w:cs="Arial"/>
-          <w:i/>
-          <w:iCs/>
-        </w:rPr>
-        <w:t>overfitting</w:t>
-      </w:r>
-      <w:proofErr w:type="spellEnd"/>
-      <w:r>
-        <w:rPr>
-          <w:rFonts w:ascii="Arial" w:hAnsi="Arial" w:cs="Arial"/>
-        </w:rPr>
-        <w:t xml:space="preserve"> do modelo e uma camada densa de ativação </w:t>
-      </w:r>
-      <w:proofErr w:type="spellStart"/>
-      <w:r>
-        <w:rPr>
-          <w:rFonts w:ascii="Arial" w:hAnsi="Arial" w:cs="Arial"/>
-          <w:i/>
-          <w:iCs/>
-        </w:rPr>
-        <w:t>softmax</w:t>
-      </w:r>
-      <w:proofErr w:type="spellEnd"/>
-      <w:r>
-        <w:rPr>
-          <w:rFonts w:ascii="Arial" w:hAnsi="Arial" w:cs="Arial"/>
-        </w:rPr>
-        <w:t xml:space="preserve"> e quatro neurônios, um para cada classe do conjunto de dados.</w:t>
-      </w:r>
-    </w:p>
-    <w:p>
-      <w:pPr>
-        <w:pStyle w:val="PargrafodaLista"/>
-        <w:spacing w:line="360" w:lineRule="auto"/>
-        <w:ind w:left="142" w:firstLine="567"/>
-        <w:jc w:val="both"/>
-        <w:rPr>
-          <w:rFonts w:ascii="Arial" w:hAnsi="Arial" w:cs="Arial"/>
-        </w:rPr>
-      </w:pPr>
-      <w:r>
-        <w:rPr>
-          <w:rFonts w:ascii="Arial" w:hAnsi="Arial" w:cs="Arial"/>
-        </w:rPr>
-        <w:t xml:space="preserve">O modelo foi treinado utilizando o otimizador Adam (o que ele permite? Por que usamos ele?) com uma taxa de aprendizado inicial de </w:t>
+        </w:rPr>
+      </w:pPr>
+      <w:r>
+        <w:rPr>
+          <w:rFonts w:ascii="Arial" w:hAnsi="Arial" w:cs="Arial"/>
+        </w:rPr>
+        <w:t xml:space="preserve">O modelo foi treinado utilizando o otimizador Adam com uma taxa de aprendizado inicial de </w:t>
       </w:r>
       <m:oMath>
         <m:r>
@@ -4362,85 +3835,27 @@
         <w:rPr>
           <w:rFonts w:ascii="Arial" w:hAnsi="Arial" w:cs="Arial"/>
         </w:rPr>
-        <w:t xml:space="preserve">  (por que essa taxa?) em conjunto com uma função de perda </w:t>
-      </w:r>
-      <w:proofErr w:type="spellStart"/>
+        <w:t xml:space="preserve"> </w:t>
+      </w:r>
+      <w:r>
+        <w:rPr>
+          <w:rFonts w:ascii="Arial" w:hAnsi="Arial" w:cs="Arial"/>
+        </w:rPr>
+        <w:t xml:space="preserve">em conjunto com uma função de perda </w:t>
+      </w:r>
       <w:r>
         <w:rPr>
           <w:rFonts w:ascii="Arial" w:hAnsi="Arial" w:cs="Arial"/>
           <w:i/>
           <w:iCs/>
         </w:rPr>
-        <w:t>sparse</w:t>
-      </w:r>
-      <w:proofErr w:type="spellEnd"/>
-      <w:r>
-        <w:rPr>
-          <w:rFonts w:ascii="Arial" w:hAnsi="Arial" w:cs="Arial"/>
-          <w:i/>
-          <w:iCs/>
-        </w:rPr>
-        <w:t xml:space="preserve"> categorial </w:t>
-      </w:r>
-      <w:proofErr w:type="spellStart"/>
-      <w:r>
-        <w:rPr>
-          <w:rFonts w:ascii="Arial" w:hAnsi="Arial" w:cs="Arial"/>
-          <w:i/>
-          <w:iCs/>
-        </w:rPr>
-        <w:t>cross-entropy</w:t>
-      </w:r>
-      <w:proofErr w:type="spellEnd"/>
-      <w:r>
-        <w:rPr>
-          <w:rFonts w:ascii="Arial" w:hAnsi="Arial" w:cs="Arial"/>
-        </w:rPr>
-        <w:t xml:space="preserve"> (explica que porra </w:t>
-      </w:r>
-      <w:proofErr w:type="spellStart"/>
-      <w:proofErr w:type="gramStart"/>
-      <w:r>
-        <w:rPr>
-          <w:rFonts w:ascii="Arial" w:hAnsi="Arial" w:cs="Arial"/>
-        </w:rPr>
-        <w:t>eh</w:t>
-      </w:r>
-      <w:proofErr w:type="spellEnd"/>
-      <w:proofErr w:type="gramEnd"/>
-      <w:r>
-        <w:rPr>
-          <w:rFonts w:ascii="Arial" w:hAnsi="Arial" w:cs="Arial"/>
-        </w:rPr>
-        <w:t xml:space="preserve"> essa), adequando o modelo para classificação </w:t>
-      </w:r>
-      <w:proofErr w:type="spellStart"/>
-      <w:r>
-        <w:rPr>
-          <w:rFonts w:ascii="Arial" w:hAnsi="Arial" w:cs="Arial"/>
-        </w:rPr>
-        <w:t>multiclasse</w:t>
-      </w:r>
-      <w:proofErr w:type="spellEnd"/>
-      <w:r>
-        <w:rPr>
-          <w:rFonts w:ascii="Arial" w:hAnsi="Arial" w:cs="Arial"/>
-        </w:rPr>
-        <w:t xml:space="preserve"> com rótulos. Como métrica principal de desempenho foi acompanhada a acurácia nos conjuntos de treinamento e validação. Para tornar o treinamento mais estável e evitar </w:t>
-      </w:r>
-      <w:proofErr w:type="spellStart"/>
-      <w:r>
-        <w:rPr>
-          <w:rFonts w:ascii="Arial" w:hAnsi="Arial" w:cs="Arial"/>
-        </w:rPr>
-        <w:t>sobreajuste</w:t>
-      </w:r>
-      <w:proofErr w:type="spellEnd"/>
-      <w:r>
-        <w:rPr>
-          <w:rFonts w:ascii="Arial" w:hAnsi="Arial" w:cs="Arial"/>
-        </w:rPr>
-        <w:t>, foram empregados outros dois mecanismos de controle:</w:t>
+        <w:t>sparse categorial cross-entropy</w:t>
+      </w:r>
+      <w:r>
+        <w:rPr>
+          <w:rFonts w:ascii="Arial" w:hAnsi="Arial" w:cs="Arial"/>
+        </w:rPr>
+        <w:t xml:space="preserve"> adequando o modelo para classificação multiclasse com rótulos. Como métrica principal de desempenho foi acompanhada a acurácia nos conjuntos de treinamento e validação. Para tornar o treinamento mais estável e evitar sobreajuste, foram empregados outros dois mecanismos de controle:</w:t>
       </w:r>
     </w:p>
     <w:p>
@@ -4462,18 +3877,8 @@
           <w:i/>
           <w:iCs/>
         </w:rPr>
-        <w:t xml:space="preserve">Early </w:t>
-      </w:r>
-      <w:proofErr w:type="spellStart"/>
-      <w:r>
-        <w:rPr>
-          <w:rFonts w:ascii="Arial" w:hAnsi="Arial" w:cs="Arial"/>
-          <w:i/>
-          <w:iCs/>
-        </w:rPr>
-        <w:t>Stopping</w:t>
-      </w:r>
-      <w:proofErr w:type="spellEnd"/>
+        <w:t>Early Stopping</w:t>
+      </w:r>
       <w:r>
         <w:rPr>
           <w:rFonts w:ascii="Arial" w:hAnsi="Arial" w:cs="Arial"/>
@@ -4500,7 +3905,6 @@
           <w:rFonts w:ascii="Arial" w:hAnsi="Arial" w:cs="Arial"/>
         </w:rPr>
       </w:pPr>
-      <w:proofErr w:type="spellStart"/>
       <w:r>
         <w:rPr>
           <w:rFonts w:ascii="Arial" w:hAnsi="Arial" w:cs="Arial"/>
@@ -4509,7 +3913,6 @@
         </w:rPr>
         <w:t>ReduceLROnPlateau</w:t>
       </w:r>
-      <w:proofErr w:type="spellEnd"/>
       <w:r>
         <w:rPr>
           <w:rFonts w:ascii="Arial" w:hAnsi="Arial" w:cs="Arial"/>
@@ -4543,44 +3946,82 @@
         <w:rPr>
           <w:rFonts w:ascii="Arial" w:hAnsi="Arial" w:cs="Arial"/>
         </w:rPr>
-        <w:t xml:space="preserve">O treinamento foi conduzido por 20 épocas, com </w:t>
-      </w:r>
-      <w:proofErr w:type="spellStart"/>
+        <w:t>O treinamento foi conduzido por 2</w:t>
+      </w:r>
+      <w:r>
+        <w:rPr>
+          <w:rFonts w:ascii="Arial" w:hAnsi="Arial" w:cs="Arial"/>
+        </w:rPr>
+        <w:t>5</w:t>
+      </w:r>
+      <w:r>
+        <w:rPr>
+          <w:rFonts w:ascii="Arial" w:hAnsi="Arial" w:cs="Arial"/>
+        </w:rPr>
+        <w:t xml:space="preserve"> épocas, com </w:t>
+      </w:r>
       <w:r>
         <w:rPr>
           <w:rFonts w:ascii="Arial" w:hAnsi="Arial" w:cs="Arial"/>
           <w:i/>
           <w:iCs/>
         </w:rPr>
-        <w:t>mini-batches</w:t>
-      </w:r>
-      <w:proofErr w:type="spellEnd"/>
-      <w:r>
-        <w:rPr>
-          <w:rFonts w:ascii="Arial" w:hAnsi="Arial" w:cs="Arial"/>
-          <w:i/>
-          <w:iCs/>
-        </w:rPr>
-        <w:t xml:space="preserve"> </w:t>
-      </w:r>
-      <w:r>
-        <w:rPr>
-          <w:rFonts w:ascii="Arial" w:hAnsi="Arial" w:cs="Arial"/>
-        </w:rPr>
-        <w:t xml:space="preserve">de 32 imagens. Ao longo das épocas observou-se melhora constante no desempenho, com a acurácia </w:t>
+        <w:t xml:space="preserve">mini-batches </w:t>
+      </w:r>
+      <w:r>
+        <w:rPr>
+          <w:rFonts w:ascii="Arial" w:hAnsi="Arial" w:cs="Arial"/>
+        </w:rPr>
+        <w:t>de 32 imagens. Ao longo das épocas observou-se melhora constante no desempenho</w:t>
+      </w:r>
+      <w:r>
+        <w:rPr>
+          <w:rFonts w:ascii="Arial" w:hAnsi="Arial" w:cs="Arial"/>
+        </w:rPr>
+        <w:t xml:space="preserve"> sob o conjunto de </w:t>
       </w:r>
       <w:r>
         <w:rPr>
           <w:rFonts w:ascii="Arial" w:hAnsi="Arial" w:cs="Arial"/>
         </w:rPr>
         <w:lastRenderedPageBreak/>
-        <w:t>partindo de, aproximadamente, 81-82% na primeira época e alcançou 92% ao final do treinamento, acompanhada pela redução gradual da perda de validação.</w:t>
-      </w:r>
-      <w:r>
-        <w:rPr>
-          <w:noProof/>
-        </w:rPr>
-        <w:t xml:space="preserve"> </w:t>
+        <w:t>validação</w:t>
+      </w:r>
+      <w:r>
+        <w:rPr>
+          <w:rFonts w:ascii="Arial" w:hAnsi="Arial" w:cs="Arial"/>
+        </w:rPr>
+        <w:t xml:space="preserve">, com a acurácia partindo de, aproximadamente, </w:t>
+      </w:r>
+      <w:r>
+        <w:rPr>
+          <w:rFonts w:ascii="Arial" w:hAnsi="Arial" w:cs="Arial"/>
+        </w:rPr>
+        <w:t>73</w:t>
+      </w:r>
+      <w:r>
+        <w:rPr>
+          <w:rFonts w:ascii="Arial" w:hAnsi="Arial" w:cs="Arial"/>
+        </w:rPr>
+        <w:t>% na primeira época e alcançou 9</w:t>
+      </w:r>
+      <w:r>
+        <w:rPr>
+          <w:rFonts w:ascii="Arial" w:hAnsi="Arial" w:cs="Arial"/>
+        </w:rPr>
+        <w:t>1</w:t>
+      </w:r>
+      <w:r>
+        <w:rPr>
+          <w:rFonts w:ascii="Arial" w:hAnsi="Arial" w:cs="Arial"/>
+        </w:rPr>
+        <w:t>% ao final do treinamento</w:t>
+      </w:r>
+      <w:r>
+        <w:rPr>
+          <w:rFonts w:ascii="Arial" w:hAnsi="Arial" w:cs="Arial"/>
+        </w:rPr>
+        <w:t>.</w:t>
       </w:r>
     </w:p>
     <w:p>
@@ -4605,14 +4046,13 @@
       </w:pPr>
       <w:r>
         <w:rPr>
-          <w:rFonts w:ascii="Arial" w:hAnsi="Arial" w:cs="Arial"/>
           <w:noProof/>
         </w:rPr>
         <w:drawing>
-          <wp:inline distT="0" distB="0" distL="0" distR="0" wp14:anchorId="735AAAAC" wp14:editId="2F8B9869">
-            <wp:extent cx="3368040" cy="2541702"/>
-            <wp:effectExtent l="0" t="0" r="3810" b="0"/>
-            <wp:docPr id="2121420306" name="Imagem 1" descr="Texto&#10;&#10;O conteúdo gerado por IA pode estar incorreto."/>
+          <wp:inline distT="0" distB="0" distL="0" distR="0" wp14:anchorId="32E96AF7" wp14:editId="1B9DDADE">
+            <wp:extent cx="2758440" cy="2568857"/>
+            <wp:effectExtent l="0" t="0" r="3810" b="3175"/>
+            <wp:docPr id="1891160387" name="Imagem 1" descr="Texto&#10;&#10;O conteúdo gerado por IA pode estar incorreto."/>
             <wp:cNvGraphicFramePr>
               <a:graphicFrameLocks xmlns:a="http://schemas.openxmlformats.org/drawingml/2006/main" noChangeAspect="1"/>
             </wp:cNvGraphicFramePr>
@@ -4620,7 +4060,7 @@
               <a:graphicData uri="http://schemas.openxmlformats.org/drawingml/2006/picture">
                 <pic:pic xmlns:pic="http://schemas.openxmlformats.org/drawingml/2006/picture">
                   <pic:nvPicPr>
-                    <pic:cNvPr id="2121420306" name="Imagem 1" descr="Texto&#10;&#10;O conteúdo gerado por IA pode estar incorreto."/>
+                    <pic:cNvPr id="1891160387" name="Imagem 1" descr="Texto&#10;&#10;O conteúdo gerado por IA pode estar incorreto."/>
                     <pic:cNvPicPr/>
                   </pic:nvPicPr>
                   <pic:blipFill>
@@ -4632,7 +4072,7 @@
                   <pic:spPr>
                     <a:xfrm>
                       <a:off x="0" y="0"/>
-                      <a:ext cx="3376724" cy="2548255"/>
+                      <a:ext cx="2763477" cy="2573548"/>
                     </a:xfrm>
                     <a:prstGeom prst="rect">
                       <a:avLst/>
@@ -5024,161 +4464,59 @@
         </w:rPr>
         <w:t xml:space="preserve"> Além disso, também foram geradas as curvas ROC (</w:t>
       </w:r>
-      <w:proofErr w:type="spellStart"/>
       <w:r>
         <w:rPr>
           <w:rFonts w:ascii="Arial" w:hAnsi="Arial" w:cs="Arial"/>
           <w:i/>
           <w:iCs/>
         </w:rPr>
-        <w:t>Receiver</w:t>
-      </w:r>
-      <w:proofErr w:type="spellEnd"/>
+        <w:t>Receiver Operating Characteristic</w:t>
+      </w:r>
+      <w:r>
+        <w:rPr>
+          <w:rFonts w:ascii="Arial" w:hAnsi="Arial" w:cs="Arial"/>
+        </w:rPr>
+        <w:t xml:space="preserve">) e as respectivas áreas sob a curva (AUC) para cada classe, no esquema um-para-todos. As curvas ROC são responsáveis por descreverem o </w:t>
+      </w:r>
       <w:r>
         <w:rPr>
           <w:rFonts w:ascii="Arial" w:hAnsi="Arial" w:cs="Arial"/>
           <w:i/>
           <w:iCs/>
         </w:rPr>
-        <w:t xml:space="preserve"> </w:t>
-      </w:r>
-      <w:proofErr w:type="spellStart"/>
+        <w:t>trade-off</w:t>
+      </w:r>
+      <w:r>
+        <w:rPr>
+          <w:rFonts w:ascii="Arial" w:hAnsi="Arial" w:cs="Arial"/>
+        </w:rPr>
+        <w:t xml:space="preserve"> entre a taxa de verdadeiros positivos (medidos pelo recall) e a taxa de falsos positivos à medida que o limiar de decisão varia, permitindo uma visão mais rica do comportamento do modelo ao longo de diferentes pontos de operação.</w:t>
+      </w:r>
+    </w:p>
+    <w:p>
+      <w:pPr>
+        <w:pStyle w:val="PargrafodaLista"/>
+        <w:spacing w:line="360" w:lineRule="auto"/>
+        <w:ind w:left="142" w:firstLine="567"/>
+        <w:jc w:val="both"/>
+        <w:rPr>
+          <w:rFonts w:ascii="Arial" w:hAnsi="Arial" w:cs="Arial"/>
+        </w:rPr>
+      </w:pPr>
+      <w:r>
+        <w:rPr>
+          <w:rFonts w:ascii="Arial" w:hAnsi="Arial" w:cs="Arial"/>
+        </w:rPr>
+        <w:t>Por fim, também foi aplicado o algoritmo t-SNE (</w:t>
+      </w:r>
       <w:r>
         <w:rPr>
           <w:rFonts w:ascii="Arial" w:hAnsi="Arial" w:cs="Arial"/>
           <w:i/>
           <w:iCs/>
         </w:rPr>
-        <w:t>Operating</w:t>
-      </w:r>
-      <w:proofErr w:type="spellEnd"/>
-      <w:r>
-        <w:rPr>
-          <w:rFonts w:ascii="Arial" w:hAnsi="Arial" w:cs="Arial"/>
-          <w:i/>
-          <w:iCs/>
-        </w:rPr>
-        <w:t xml:space="preserve"> </w:t>
-      </w:r>
-      <w:proofErr w:type="spellStart"/>
-      <w:r>
-        <w:rPr>
-          <w:rFonts w:ascii="Arial" w:hAnsi="Arial" w:cs="Arial"/>
-          <w:i/>
-          <w:iCs/>
-        </w:rPr>
-        <w:t>Characteristic</w:t>
-      </w:r>
-      <w:proofErr w:type="spellEnd"/>
-      <w:r>
-        <w:rPr>
-          <w:rFonts w:ascii="Arial" w:hAnsi="Arial" w:cs="Arial"/>
-        </w:rPr>
-        <w:t xml:space="preserve">) e as respectivas áreas sob a curva (AUC) para cada classe, no esquema um-para-todos. As curvas ROC são responsáveis por descreverem o </w:t>
-      </w:r>
-      <w:r>
-        <w:rPr>
-          <w:rFonts w:ascii="Arial" w:hAnsi="Arial" w:cs="Arial"/>
-          <w:i/>
-          <w:iCs/>
-        </w:rPr>
-        <w:t>trade-off</w:t>
-      </w:r>
-      <w:r>
-        <w:rPr>
-          <w:rFonts w:ascii="Arial" w:hAnsi="Arial" w:cs="Arial"/>
-        </w:rPr>
-        <w:t xml:space="preserve"> entre a taxa de verdadeiros positivos (medidos pelo recall) e a taxa de falsos positivos à medida que o limiar de decisão varia, permitindo uma visão mais rica do comportamento do modelo ao longo de diferentes pontos de operação.</w:t>
-      </w:r>
-    </w:p>
-    <w:p>
-      <w:pPr>
-        <w:pStyle w:val="PargrafodaLista"/>
-        <w:spacing w:line="360" w:lineRule="auto"/>
-        <w:ind w:left="142" w:firstLine="567"/>
-        <w:jc w:val="both"/>
-        <w:rPr>
-          <w:rFonts w:ascii="Arial" w:hAnsi="Arial" w:cs="Arial"/>
-        </w:rPr>
-      </w:pPr>
-      <w:r>
-        <w:rPr>
-          <w:rFonts w:ascii="Arial" w:hAnsi="Arial" w:cs="Arial"/>
-        </w:rPr>
-        <w:t>Por fim, também foi aplicado o algoritmo t-SNE (</w:t>
-      </w:r>
-      <w:r>
-        <w:rPr>
-          <w:rFonts w:ascii="Arial" w:hAnsi="Arial" w:cs="Arial"/>
-          <w:i/>
-          <w:iCs/>
-        </w:rPr>
-        <w:t>t-</w:t>
-      </w:r>
-      <w:proofErr w:type="spellStart"/>
-      <w:r>
-        <w:rPr>
-          <w:rFonts w:ascii="Arial" w:hAnsi="Arial" w:cs="Arial"/>
-          <w:i/>
-          <w:iCs/>
-        </w:rPr>
-        <w:t>distributed</w:t>
-      </w:r>
-      <w:proofErr w:type="spellEnd"/>
-      <w:r>
-        <w:rPr>
-          <w:rFonts w:ascii="Arial" w:hAnsi="Arial" w:cs="Arial"/>
-          <w:i/>
-          <w:iCs/>
-        </w:rPr>
-        <w:t xml:space="preserve"> </w:t>
-      </w:r>
-      <w:proofErr w:type="spellStart"/>
-      <w:r>
-        <w:rPr>
-          <w:rFonts w:ascii="Arial" w:hAnsi="Arial" w:cs="Arial"/>
-          <w:i/>
-          <w:iCs/>
-        </w:rPr>
-        <w:t>Stochastic</w:t>
-      </w:r>
-      <w:proofErr w:type="spellEnd"/>
-      <w:r>
-        <w:rPr>
-          <w:rFonts w:ascii="Arial" w:hAnsi="Arial" w:cs="Arial"/>
-          <w:i/>
-          <w:iCs/>
-        </w:rPr>
-        <w:t xml:space="preserve"> </w:t>
-      </w:r>
-      <w:proofErr w:type="spellStart"/>
-      <w:r>
-        <w:rPr>
-          <w:rFonts w:ascii="Arial" w:hAnsi="Arial" w:cs="Arial"/>
-          <w:i/>
-          <w:iCs/>
-        </w:rPr>
-        <w:t>Neighbor</w:t>
-      </w:r>
-      <w:proofErr w:type="spellEnd"/>
-      <w:r>
-        <w:rPr>
-          <w:rFonts w:ascii="Arial" w:hAnsi="Arial" w:cs="Arial"/>
-          <w:i/>
-          <w:iCs/>
-        </w:rPr>
-        <w:t xml:space="preserve"> </w:t>
-      </w:r>
-      <w:proofErr w:type="spellStart"/>
-      <w:r>
-        <w:rPr>
-          <w:rFonts w:ascii="Arial" w:hAnsi="Arial" w:cs="Arial"/>
-          <w:i/>
-          <w:iCs/>
-        </w:rPr>
-        <w:t>Embedding</w:t>
-      </w:r>
-      <w:proofErr w:type="spellEnd"/>
+        <w:t>t-distributed Stochastic Neighbor Embedding</w:t>
+      </w:r>
       <w:r>
         <w:rPr>
           <w:rFonts w:ascii="Arial" w:hAnsi="Arial" w:cs="Arial"/>
@@ -5277,21 +4615,7 @@
           <w:rFonts w:ascii="Arial" w:hAnsi="Arial" w:cs="Arial"/>
         </w:rPr>
         <w:lastRenderedPageBreak/>
-        <w:t xml:space="preserve">com boa confiabilidade as ressonâncias magnéticas de cérebros saudáveis de </w:t>
-      </w:r>
-      <w:proofErr w:type="spellStart"/>
-      <w:r>
-        <w:rPr>
-          <w:rFonts w:ascii="Arial" w:hAnsi="Arial" w:cs="Arial"/>
-        </w:rPr>
-        <w:t>cerébros</w:t>
-      </w:r>
-      <w:proofErr w:type="spellEnd"/>
-      <w:r>
-        <w:rPr>
-          <w:rFonts w:ascii="Arial" w:hAnsi="Arial" w:cs="Arial"/>
-        </w:rPr>
-        <w:t xml:space="preserve"> com tumor. </w:t>
+        <w:t xml:space="preserve">com boa confiabilidade as ressonâncias magnéticas de cérebros saudáveis de cerébros com tumor. </w:t>
       </w:r>
     </w:p>
     <w:p>
@@ -5406,21 +4730,7 @@
         <w:rPr>
           <w:color w:val="000000" w:themeColor="text1"/>
         </w:rPr>
-        <w:t xml:space="preserve"> - Captura de tela do arquivo .</w:t>
-      </w:r>
-      <w:proofErr w:type="spellStart"/>
-      <w:r>
-        <w:rPr>
-          <w:color w:val="000000" w:themeColor="text1"/>
-        </w:rPr>
-        <w:t>txt</w:t>
-      </w:r>
-      <w:proofErr w:type="spellEnd"/>
-      <w:r>
-        <w:rPr>
-          <w:color w:val="000000" w:themeColor="text1"/>
-        </w:rPr>
-        <w:t xml:space="preserve"> que é gerado após a classificação dos dados</w:t>
+        <w:t xml:space="preserve"> - Captura de tela do arquivo .txt que é gerado após a classificação dos dados</w:t>
       </w:r>
     </w:p>
     <w:p>
@@ -5457,47 +4767,7 @@
         <w:rPr>
           <w:rFonts w:ascii="Arial" w:hAnsi="Arial" w:cs="Arial"/>
         </w:rPr>
-        <w:t xml:space="preserve"> matriz de confusão gerada evidência que a maior parte dos erros ocorre entre tipos diferentes de tumor, e não entre cérebros com ou sem tumor. A classe “</w:t>
-      </w:r>
-      <w:proofErr w:type="spellStart"/>
-      <w:r>
-        <w:rPr>
-          <w:rFonts w:ascii="Arial" w:hAnsi="Arial" w:cs="Arial"/>
-        </w:rPr>
-        <w:t>notumor</w:t>
-      </w:r>
-      <w:proofErr w:type="spellEnd"/>
-      <w:r>
-        <w:rPr>
-          <w:rFonts w:ascii="Arial" w:hAnsi="Arial" w:cs="Arial"/>
-        </w:rPr>
-        <w:t xml:space="preserve">” apresenta um desempenho particularmente forte, com 394 acertos em 405 amostras (recall </w:t>
-      </w:r>
-      <w:r>
-        <w:rPr>
-          <w:rFonts w:ascii="Arial" w:hAnsi="Arial" w:cs="Arial"/>
-        </w:rPr>
-        <w:t>≈</w:t>
-      </w:r>
-      <w:r>
-        <w:rPr>
-          <w:rFonts w:ascii="Arial" w:hAnsi="Arial" w:cs="Arial"/>
-        </w:rPr>
-        <w:t xml:space="preserve"> 97,3%) e apenas 11 casos de cérebros saudáveis sendo rotulados incorretamente como tumor. Ao agrupar todas as classes tumorais contra a classe “</w:t>
-      </w:r>
-      <w:proofErr w:type="spellStart"/>
-      <w:r>
-        <w:rPr>
-          <w:rFonts w:ascii="Arial" w:hAnsi="Arial" w:cs="Arial"/>
-        </w:rPr>
-        <w:t>notumor</w:t>
-      </w:r>
-      <w:proofErr w:type="spellEnd"/>
-      <w:r>
-        <w:rPr>
-          <w:rFonts w:ascii="Arial" w:hAnsi="Arial" w:cs="Arial"/>
-        </w:rPr>
-        <w:t>”, o modelo atinge uma sensibilidade próxima de 97% para a detecção da presença de tumor e especificidade semelhante para detecção de ausência, o que é desejável em um cenário clínico: o risco de deixar um tumor passar como cérebro saudável é extremamente baixo.</w:t>
+        <w:t xml:space="preserve"> matriz de confusão gerada evidência que a maior parte dos erros ocorre entre tipos diferentes de tumor, e não entre cérebros com ou sem tumor. A classe “notumor” apresenta um desempenho particularmente forte, com 394 acertos em 405 amostras e apenas 11 casos de cérebros saudáveis sendo rotulados incorretamente como tumor. Ao agrupar todas as classes tumorais contra a classe “notumor”, o modelo atinge uma sensibilidade próxima de 97% para a detecção da presença de tumor e especificidade semelhante para detecção de ausência, o que é desejável em um cenário clínico: o risco de deixar um tumor passar como cérebro saudável é extremamente baixo.</w:t>
       </w:r>
     </w:p>
     <w:p>
@@ -5536,7 +4806,6 @@
           <w:sz w:val="24"/>
           <w:szCs w:val="24"/>
         </w:rPr>
-        <w:lastRenderedPageBreak/>
         <w:drawing>
           <wp:inline distT="0" distB="0" distL="0" distR="0" wp14:anchorId="6BF61489" wp14:editId="6CA2CB23">
             <wp:extent cx="2984422" cy="2842260"/>
@@ -5662,49 +4931,7 @@
         <w:rPr>
           <w:rFonts w:ascii="Arial" w:hAnsi="Arial" w:cs="Arial"/>
         </w:rPr>
-        <w:t>s curvas ROC por classe reforçam essa análise, com todas as categorias apresentando áreas elevadas sob a curva (AUC): aproximadamente 0,98 para “glioma”, 0,95 para “</w:t>
-      </w:r>
-      <w:proofErr w:type="spellStart"/>
-      <w:r>
-        <w:rPr>
-          <w:rFonts w:ascii="Arial" w:hAnsi="Arial" w:cs="Arial"/>
-        </w:rPr>
-        <w:t>meningioma</w:t>
-      </w:r>
-      <w:proofErr w:type="spellEnd"/>
-      <w:r>
-        <w:rPr>
-          <w:rFonts w:ascii="Arial" w:hAnsi="Arial" w:cs="Arial"/>
-        </w:rPr>
-        <w:t>”, 1.00 para “</w:t>
-      </w:r>
-      <w:proofErr w:type="spellStart"/>
-      <w:r>
-        <w:rPr>
-          <w:rFonts w:ascii="Arial" w:hAnsi="Arial" w:cs="Arial"/>
-        </w:rPr>
-        <w:t>notumor</w:t>
-      </w:r>
-      <w:proofErr w:type="spellEnd"/>
-      <w:r>
-        <w:rPr>
-          <w:rFonts w:ascii="Arial" w:hAnsi="Arial" w:cs="Arial"/>
-        </w:rPr>
-        <w:t>” e 0,99 para “</w:t>
-      </w:r>
-      <w:proofErr w:type="spellStart"/>
-      <w:r>
-        <w:rPr>
-          <w:rFonts w:ascii="Arial" w:hAnsi="Arial" w:cs="Arial"/>
-        </w:rPr>
-        <w:t>pituitary</w:t>
-      </w:r>
-      <w:proofErr w:type="spellEnd"/>
-      <w:r>
-        <w:rPr>
-          <w:rFonts w:ascii="Arial" w:hAnsi="Arial" w:cs="Arial"/>
-        </w:rPr>
-        <w:t xml:space="preserve">”. Isso confirma que o modelo é capaz de manter uma boa capacidade de separar exemplos positivos e negativos para cada classe ao variar o limiar de decisão. </w:t>
+        <w:t xml:space="preserve">s curvas ROC por classe reforçam essa análise, com todas as categorias apresentando áreas elevadas sob a curva (AUC): aproximadamente 0,98 para “glioma”, 0,95 para “meningioma”, 1.00 para “notumor” e 0,99 para “pituitary”. Isso confirma que o modelo é capaz de manter uma boa capacidade de separar exemplos positivos e negativos para cada classe ao variar o limiar de decisão. </w:t>
       </w:r>
     </w:p>
     <w:p>
@@ -5836,24 +5063,8 @@
         <w:rPr>
           <w:rFonts w:ascii="Arial" w:hAnsi="Arial" w:cs="Arial"/>
         </w:rPr>
-        <w:lastRenderedPageBreak/>
-        <w:t xml:space="preserve">Por fim, a visualização dos </w:t>
-      </w:r>
-      <w:proofErr w:type="spellStart"/>
-      <w:r>
-        <w:rPr>
-          <w:rFonts w:ascii="Arial" w:hAnsi="Arial" w:cs="Arial"/>
-        </w:rPr>
-        <w:t>embeddings</w:t>
-      </w:r>
-      <w:proofErr w:type="spellEnd"/>
-      <w:r>
-        <w:rPr>
-          <w:rFonts w:ascii="Arial" w:hAnsi="Arial" w:cs="Arial"/>
-        </w:rPr>
-        <w:t xml:space="preserve"> internos via t-SNE mostra que o modelo aprendeu representações latentes bem estruturadas. As amostras </w:t>
-      </w:r>
-      <w:proofErr w:type="spellStart"/>
+        <w:t xml:space="preserve">Por fim, a visualização dos embeddings internos via t-SNE mostra que o modelo aprendeu representações latentes bem estruturadas. As amostras </w:t>
+      </w:r>
       <w:r>
         <w:rPr>
           <w:rFonts w:ascii="Arial" w:hAnsi="Arial" w:cs="Arial"/>
@@ -5862,7 +5073,6 @@
         </w:rPr>
         <w:t>notumor</w:t>
       </w:r>
-      <w:proofErr w:type="spellEnd"/>
       <w:r>
         <w:rPr>
           <w:rFonts w:ascii="Arial" w:hAnsi="Arial" w:cs="Arial"/>
@@ -5896,7 +5106,6 @@
         </w:rPr>
         <w:t xml:space="preserve"> e </w:t>
       </w:r>
-      <w:proofErr w:type="spellStart"/>
       <w:r>
         <w:rPr>
           <w:rFonts w:ascii="Arial" w:hAnsi="Arial" w:cs="Arial"/>
@@ -5905,14 +5114,12 @@
         </w:rPr>
         <w:t>meningioma</w:t>
       </w:r>
-      <w:proofErr w:type="spellEnd"/>
       <w:r>
         <w:rPr>
           <w:rFonts w:ascii="Arial" w:hAnsi="Arial" w:cs="Arial"/>
         </w:rPr>
         <w:t xml:space="preserve"> tendem a ocupar regiões parcialmente sobrepostas, o que é coerente com as confusões observadas na matriz de confusão e indica que, do ponto de vista das características extraídas pela MobileNetV2, esses tumores compartilham similaridades importantes. A classe </w:t>
       </w:r>
-      <w:proofErr w:type="spellStart"/>
       <w:r>
         <w:rPr>
           <w:rFonts w:ascii="Arial" w:hAnsi="Arial" w:cs="Arial"/>
@@ -5921,7 +5128,6 @@
         </w:rPr>
         <w:t>pituitary</w:t>
       </w:r>
-      <w:proofErr w:type="spellEnd"/>
       <w:r>
         <w:rPr>
           <w:rFonts w:ascii="Arial" w:hAnsi="Arial" w:cs="Arial"/>
@@ -5953,6 +5159,7 @@
           <w:rFonts w:ascii="Arial" w:hAnsi="Arial" w:cs="Arial"/>
           <w:noProof/>
         </w:rPr>
+        <w:lastRenderedPageBreak/>
         <w:drawing>
           <wp:inline distT="0" distB="0" distL="0" distR="0" wp14:anchorId="760365F0" wp14:editId="3C43173C">
             <wp:extent cx="3007728" cy="2956560"/>
@@ -6065,16 +5272,8 @@
         <w:rPr>
           <w:color w:val="000000" w:themeColor="text1"/>
         </w:rPr>
-        <w:t xml:space="preserve"> t-SNE dos </w:t>
-      </w:r>
-      <w:proofErr w:type="spellStart"/>
-      <w:r>
-        <w:rPr>
-          <w:color w:val="000000" w:themeColor="text1"/>
-        </w:rPr>
-        <w:t>embeddings</w:t>
-      </w:r>
-      <w:proofErr w:type="spellEnd"/>
+        <w:t xml:space="preserve"> t-SNE dos embeddings</w:t>
+      </w:r>
       <w:r>
         <w:rPr>
           <w:color w:val="000000" w:themeColor="text1"/>
@@ -6115,18 +5314,8 @@
           <w:i/>
           <w:iCs/>
         </w:rPr>
-        <w:t>fine-</w:t>
-      </w:r>
-      <w:proofErr w:type="spellStart"/>
-      <w:r>
-        <w:rPr>
-          <w:rFonts w:ascii="Arial" w:hAnsi="Arial" w:cs="Arial"/>
-          <w:i/>
-          <w:iCs/>
-        </w:rPr>
-        <w:t>tuning</w:t>
-      </w:r>
-      <w:proofErr w:type="spellEnd"/>
+        <w:t>fine-tuning</w:t>
+      </w:r>
       <w:r>
         <w:rPr>
           <w:rFonts w:ascii="Arial" w:hAnsi="Arial" w:cs="Arial"/>
@@ -6148,14 +5337,7 @@
         <w:rPr>
           <w:rFonts w:ascii="Arial" w:hAnsi="Arial" w:cs="Arial"/>
         </w:rPr>
-        <w:t xml:space="preserve">De forma geral, os resultados sugerem que o modelo proposto é adequado para ser utilizado como ferramenta de apoio ao diagnóstico de tumores cerebrais, apresentando alta capacidade de conseguir classificar os exames de ressonância </w:t>
-      </w:r>
-      <w:r>
-        <w:rPr>
-          <w:rFonts w:ascii="Arial" w:hAnsi="Arial" w:cs="Arial"/>
-        </w:rPr>
-        <w:lastRenderedPageBreak/>
-        <w:t>magnética em diferentes tipos de tumor e apresentando um desempenho particularmente excelente na detecção de presença ou ausência de algum tumor nos exames de RM. A utilização desse classificador em casos clínicos reais, em conjunto com a análise e validação de um médico especialista, pode cumprir o seu propósito de acelerar e facilitar o diagnóstico de tumores cerebrais a partir da análise de exames de ressonância magnética.</w:t>
+        <w:t>De forma geral, os resultados sugerem que o modelo proposto é adequado para ser utilizado como ferramenta de apoio ao diagnóstico de tumores cerebrais, apresentando alta capacidade de conseguir classificar os exames de ressonância magnética em diferentes tipos de tumor e apresentando um desempenho particularmente excelente na detecção de presença ou ausência de algum tumor nos exames de RM. A utilização desse classificador em casos clínicos reais, em conjunto com a análise e validação de um médico especialista, pode cumprir o seu propósito de acelerar e facilitar o diagnóstico de tumores cerebrais a partir da análise de exames de ressonância magnética.</w:t>
       </w:r>
     </w:p>
     <w:p>

</xml_diff>